<commit_message>
add: bonus questions of part2
</commit_message>
<xml_diff>
--- a/CA3/P2/P2.docx
+++ b/CA3/P2/P2.docx
@@ -139,7 +139,7 @@
         <w:bidi/>
         <w:spacing w:line="240" w:lineRule="auto"/>
         <w:rPr>
-          <w:rFonts w:eastAsia="PT Sans Narrow" w:cstheme="minorBidi" w:hint="cs"/>
+          <w:rFonts w:eastAsia="PT Sans Narrow" w:cstheme="minorBidi"/>
           <w:color w:val="008575"/>
           <w:sz w:val="32"/>
           <w:szCs w:val="32"/>
@@ -244,26 +244,1130 @@
           <w:lang w:val="en-US" w:bidi="fa-IR"/>
         </w:rPr>
       </w:pPr>
+      <w:r>
+        <w:rPr>
+          <w:rFonts w:cstheme="minorBidi" w:hint="cs"/>
+          <w:sz w:val="24"/>
+          <w:szCs w:val="24"/>
+          <w:rtl/>
+          <w:lang w:val="en-US" w:bidi="fa-IR"/>
+        </w:rPr>
+        <w:t xml:space="preserve">در این بخش از تمرین به کار با </w:t>
+      </w:r>
+      <w:r>
+        <w:rPr>
+          <w:rFonts w:cstheme="minorBidi"/>
+          <w:sz w:val="24"/>
+          <w:szCs w:val="24"/>
+          <w:lang w:val="en-US" w:bidi="fa-IR"/>
+        </w:rPr>
+        <w:t>k8s</w:t>
+      </w:r>
+      <w:r>
+        <w:rPr>
+          <w:rFonts w:cstheme="minorBidi" w:hint="cs"/>
+          <w:sz w:val="24"/>
+          <w:szCs w:val="24"/>
+          <w:rtl/>
+          <w:lang w:val="en-US" w:bidi="fa-IR"/>
+        </w:rPr>
+        <w:t xml:space="preserve"> پرداختیم.</w:t>
+      </w:r>
     </w:p>
     <w:p>
       <w:pPr>
-        <w:pStyle w:val="Heading1"/>
         <w:bidi/>
-        <w:rPr>
-          <w:rFonts w:ascii="Arial" w:hAnsi="Arial" w:cs="Arial"/>
-          <w:b w:val="0"/>
+        <w:jc w:val="lowKashida"/>
+        <w:rPr>
+          <w:rFonts w:cstheme="minorBidi"/>
+          <w:sz w:val="24"/>
+          <w:szCs w:val="24"/>
+          <w:rtl/>
+          <w:lang w:val="en-US" w:bidi="fa-IR"/>
+        </w:rPr>
+      </w:pPr>
+    </w:p>
+    <w:p>
+      <w:pPr>
+        <w:bidi/>
+        <w:jc w:val="lowKashida"/>
+        <w:rPr>
+          <w:rFonts w:ascii="Arial" w:eastAsia="PT Sans Narrow" w:hAnsi="Arial" w:cs="Arial"/>
+          <w:b/>
           <w:bCs/>
-          <w:rtl/>
-        </w:rPr>
-      </w:pPr>
-      <w:r>
-        <w:rPr>
-          <w:rFonts w:ascii="Arial" w:hAnsi="Arial" w:cs="Arial" w:hint="cs"/>
-          <w:b w:val="0"/>
+          <w:color w:val="FF5E0E"/>
+          <w:sz w:val="36"/>
+          <w:szCs w:val="36"/>
+          <w:rtl/>
+          <w:lang w:bidi="fa-IR"/>
+        </w:rPr>
+      </w:pPr>
+      <w:r>
+        <w:rPr>
+          <w:rFonts w:ascii="Arial" w:eastAsia="PT Sans Narrow" w:hAnsi="Arial" w:cs="Arial" w:hint="cs"/>
+          <w:b/>
           <w:bCs/>
-          <w:rtl/>
-        </w:rPr>
-        <w:t>پاسخ</w:t>
+          <w:color w:val="FF5E0E"/>
+          <w:sz w:val="36"/>
+          <w:szCs w:val="36"/>
+          <w:rtl/>
+          <w:lang w:bidi="fa-IR"/>
+        </w:rPr>
+        <w:t>سوالات تشریحی</w:t>
+      </w:r>
+    </w:p>
+    <w:p>
+      <w:pPr>
+        <w:bidi/>
+        <w:jc w:val="lowKashida"/>
+        <w:rPr>
+          <w:rFonts w:cstheme="minorBidi"/>
+          <w:sz w:val="24"/>
+          <w:szCs w:val="24"/>
+          <w:rtl/>
+          <w:lang w:val="en-US" w:bidi="fa-IR"/>
+        </w:rPr>
+      </w:pPr>
+      <w:r>
+        <w:rPr>
+          <w:rFonts w:cstheme="minorBidi" w:hint="cs"/>
+          <w:sz w:val="24"/>
+          <w:szCs w:val="24"/>
+          <w:rtl/>
+          <w:lang w:val="en-US" w:bidi="fa-IR"/>
+        </w:rPr>
+        <w:t xml:space="preserve">1. </w:t>
+      </w:r>
+      <w:r>
+        <w:rPr>
+          <w:rFonts w:cstheme="minorBidi"/>
+          <w:sz w:val="24"/>
+          <w:szCs w:val="24"/>
+          <w:lang w:val="en-US" w:bidi="fa-IR"/>
+        </w:rPr>
+        <w:t>PV</w:t>
+      </w:r>
+      <w:r>
+        <w:rPr>
+          <w:rFonts w:cstheme="minorBidi" w:hint="cs"/>
+          <w:sz w:val="24"/>
+          <w:szCs w:val="24"/>
+          <w:rtl/>
+          <w:lang w:val="en-US" w:bidi="fa-IR"/>
+        </w:rPr>
+        <w:t xml:space="preserve"> مخفف </w:t>
+      </w:r>
+      <w:r>
+        <w:rPr>
+          <w:rFonts w:cstheme="minorBidi"/>
+          <w:sz w:val="24"/>
+          <w:szCs w:val="24"/>
+          <w:lang w:bidi="fa-IR"/>
+        </w:rPr>
+        <w:t>Persistent</w:t>
+      </w:r>
+      <w:r>
+        <w:rPr>
+          <w:rFonts w:cstheme="minorBidi"/>
+          <w:sz w:val="24"/>
+          <w:szCs w:val="24"/>
+          <w:lang w:val="en-US" w:bidi="fa-IR"/>
+        </w:rPr>
+        <w:t xml:space="preserve"> </w:t>
+      </w:r>
+      <w:r>
+        <w:rPr>
+          <w:rFonts w:cstheme="minorBidi"/>
+          <w:sz w:val="24"/>
+          <w:szCs w:val="24"/>
+          <w:lang w:bidi="fa-IR"/>
+        </w:rPr>
+        <w:t>Volume</w:t>
+      </w:r>
+      <w:r>
+        <w:rPr>
+          <w:rFonts w:cstheme="minorBidi" w:hint="cs"/>
+          <w:sz w:val="24"/>
+          <w:szCs w:val="24"/>
+          <w:rtl/>
+          <w:lang w:val="en-US" w:bidi="fa-IR"/>
+        </w:rPr>
+        <w:t xml:space="preserve"> هست که یک </w:t>
+      </w:r>
+      <w:r>
+        <w:rPr>
+          <w:rFonts w:cstheme="minorBidi"/>
+          <w:sz w:val="24"/>
+          <w:szCs w:val="24"/>
+          <w:lang w:val="en-US" w:bidi="fa-IR"/>
+        </w:rPr>
+        <w:t>storage</w:t>
+      </w:r>
+      <w:r>
+        <w:rPr>
+          <w:rFonts w:cstheme="minorBidi" w:hint="cs"/>
+          <w:sz w:val="24"/>
+          <w:szCs w:val="24"/>
+          <w:rtl/>
+          <w:lang w:val="en-US" w:bidi="fa-IR"/>
+        </w:rPr>
+        <w:t xml:space="preserve"> یا همون حافظه در </w:t>
+      </w:r>
+      <w:r>
+        <w:rPr>
+          <w:rFonts w:cstheme="minorBidi"/>
+          <w:sz w:val="24"/>
+          <w:szCs w:val="24"/>
+          <w:lang w:val="en-US" w:bidi="fa-IR"/>
+        </w:rPr>
+        <w:t>cluster</w:t>
+      </w:r>
+      <w:r>
+        <w:rPr>
+          <w:rFonts w:cstheme="minorBidi" w:hint="cs"/>
+          <w:sz w:val="24"/>
+          <w:szCs w:val="24"/>
+          <w:rtl/>
+          <w:lang w:val="en-US" w:bidi="fa-IR"/>
+        </w:rPr>
+        <w:t xml:space="preserve"> که توسط یک ادمین و یا به صورت </w:t>
+      </w:r>
+      <w:r>
+        <w:rPr>
+          <w:rFonts w:cstheme="minorBidi"/>
+          <w:sz w:val="24"/>
+          <w:szCs w:val="24"/>
+          <w:lang w:val="en-US" w:bidi="fa-IR"/>
+        </w:rPr>
+        <w:t>dynamic</w:t>
+      </w:r>
+      <w:r>
+        <w:rPr>
+          <w:rFonts w:cstheme="minorBidi" w:hint="cs"/>
+          <w:sz w:val="24"/>
+          <w:szCs w:val="24"/>
+          <w:rtl/>
+          <w:lang w:val="en-US" w:bidi="fa-IR"/>
+        </w:rPr>
+        <w:t>، فراهم میش</w:t>
+      </w:r>
+      <w:r>
+        <w:rPr>
+          <w:rFonts w:cstheme="minorBidi" w:hint="cs"/>
+          <w:sz w:val="24"/>
+          <w:szCs w:val="24"/>
+          <w:rtl/>
+          <w:lang w:val="en-US" w:bidi="fa-IR"/>
+        </w:rPr>
+        <w:t>ود</w:t>
+      </w:r>
+      <w:r>
+        <w:rPr>
+          <w:rFonts w:cstheme="minorBidi" w:hint="cs"/>
+          <w:sz w:val="24"/>
+          <w:szCs w:val="24"/>
+          <w:rtl/>
+          <w:lang w:val="en-US" w:bidi="fa-IR"/>
+        </w:rPr>
+        <w:t xml:space="preserve">. </w:t>
+      </w:r>
+      <w:r>
+        <w:rPr>
+          <w:rFonts w:cstheme="minorBidi"/>
+          <w:sz w:val="24"/>
+          <w:szCs w:val="24"/>
+          <w:lang w:val="en-US" w:bidi="fa-IR"/>
+        </w:rPr>
+        <w:t>PVC</w:t>
+      </w:r>
+      <w:r>
+        <w:rPr>
+          <w:rFonts w:cstheme="minorBidi" w:hint="cs"/>
+          <w:sz w:val="24"/>
+          <w:szCs w:val="24"/>
+          <w:rtl/>
+          <w:lang w:val="en-US" w:bidi="fa-IR"/>
+        </w:rPr>
+        <w:t xml:space="preserve"> مخفف </w:t>
+      </w:r>
+      <w:r>
+        <w:rPr>
+          <w:rFonts w:cstheme="minorBidi"/>
+          <w:sz w:val="24"/>
+          <w:szCs w:val="24"/>
+          <w:lang w:bidi="fa-IR"/>
+        </w:rPr>
+        <w:t>Persistent</w:t>
+      </w:r>
+      <w:r>
+        <w:rPr>
+          <w:rFonts w:cstheme="minorBidi"/>
+          <w:sz w:val="24"/>
+          <w:szCs w:val="24"/>
+          <w:lang w:bidi="fa-IR"/>
+        </w:rPr>
+        <w:t xml:space="preserve"> </w:t>
+      </w:r>
+      <w:r>
+        <w:rPr>
+          <w:rFonts w:cstheme="minorBidi"/>
+          <w:sz w:val="24"/>
+          <w:szCs w:val="24"/>
+          <w:lang w:bidi="fa-IR"/>
+        </w:rPr>
+        <w:t>Volume</w:t>
+      </w:r>
+      <w:r>
+        <w:rPr>
+          <w:rFonts w:cstheme="minorBidi"/>
+          <w:sz w:val="24"/>
+          <w:szCs w:val="24"/>
+          <w:lang w:bidi="fa-IR"/>
+        </w:rPr>
+        <w:t xml:space="preserve"> </w:t>
+      </w:r>
+      <w:r>
+        <w:rPr>
+          <w:rFonts w:cstheme="minorBidi"/>
+          <w:sz w:val="24"/>
+          <w:szCs w:val="24"/>
+          <w:lang w:bidi="fa-IR"/>
+        </w:rPr>
+        <w:t>Claim</w:t>
+      </w:r>
+      <w:r>
+        <w:rPr>
+          <w:rFonts w:cstheme="minorBidi" w:hint="cs"/>
+          <w:sz w:val="24"/>
+          <w:szCs w:val="24"/>
+          <w:rtl/>
+          <w:lang w:bidi="fa-IR"/>
+        </w:rPr>
+        <w:t xml:space="preserve"> هست که در واقع درخواستی هست که کاربر برای حافظه میده</w:t>
+      </w:r>
+      <w:r>
+        <w:rPr>
+          <w:rFonts w:cstheme="minorBidi" w:hint="cs"/>
+          <w:sz w:val="24"/>
+          <w:szCs w:val="24"/>
+          <w:rtl/>
+          <w:lang w:bidi="fa-IR"/>
+        </w:rPr>
+        <w:t xml:space="preserve">د. </w:t>
+      </w:r>
+      <w:r>
+        <w:rPr>
+          <w:rFonts w:cstheme="minorBidi" w:hint="cs"/>
+          <w:sz w:val="24"/>
+          <w:szCs w:val="24"/>
+          <w:rtl/>
+          <w:lang w:bidi="fa-IR"/>
+        </w:rPr>
+        <w:t>(مثل اندازه و مد دسترسی و ...)</w:t>
+      </w:r>
+      <w:r>
+        <w:rPr>
+          <w:rFonts w:cstheme="minorBidi" w:hint="cs"/>
+          <w:sz w:val="24"/>
+          <w:szCs w:val="24"/>
+          <w:rtl/>
+          <w:lang w:bidi="fa-IR"/>
+        </w:rPr>
+        <w:t xml:space="preserve"> کاربر</w:t>
+      </w:r>
+      <w:r>
+        <w:rPr>
+          <w:rFonts w:cstheme="minorBidi" w:hint="cs"/>
+          <w:sz w:val="24"/>
+          <w:szCs w:val="24"/>
+          <w:rtl/>
+          <w:lang w:bidi="fa-IR"/>
+        </w:rPr>
+        <w:t xml:space="preserve">د </w:t>
+      </w:r>
+      <w:r>
+        <w:rPr>
+          <w:rFonts w:cstheme="minorBidi"/>
+          <w:sz w:val="24"/>
+          <w:szCs w:val="24"/>
+          <w:lang w:val="en-US" w:bidi="fa-IR"/>
+        </w:rPr>
+        <w:t>StorageClass</w:t>
+      </w:r>
+      <w:r>
+        <w:rPr>
+          <w:rFonts w:cstheme="minorBidi" w:hint="cs"/>
+          <w:sz w:val="24"/>
+          <w:szCs w:val="24"/>
+          <w:rtl/>
+          <w:lang w:val="en-US" w:bidi="fa-IR"/>
+        </w:rPr>
+        <w:t xml:space="preserve"> در </w:t>
+      </w:r>
+      <w:r>
+        <w:rPr>
+          <w:rFonts w:cstheme="minorBidi"/>
+          <w:sz w:val="24"/>
+          <w:szCs w:val="24"/>
+          <w:lang w:val="en-US" w:bidi="fa-IR"/>
+        </w:rPr>
+        <w:t>abstraction</w:t>
+      </w:r>
+      <w:r>
+        <w:rPr>
+          <w:rFonts w:cstheme="minorBidi" w:hint="cs"/>
+          <w:sz w:val="24"/>
+          <w:szCs w:val="24"/>
+          <w:rtl/>
+          <w:lang w:val="en-US" w:bidi="fa-IR"/>
+        </w:rPr>
+        <w:t xml:space="preserve"> ای هست که برای بک اند حافظه فراهم می کند و همچنین اتومات کردن فرآیند ایجاد </w:t>
+      </w:r>
+      <w:r>
+        <w:rPr>
+          <w:rFonts w:cstheme="minorBidi"/>
+          <w:sz w:val="24"/>
+          <w:szCs w:val="24"/>
+          <w:lang w:val="en-US" w:bidi="fa-IR"/>
+        </w:rPr>
+        <w:t>PV</w:t>
+      </w:r>
+      <w:r>
+        <w:rPr>
+          <w:rFonts w:cstheme="minorBidi" w:hint="cs"/>
+          <w:sz w:val="24"/>
+          <w:szCs w:val="24"/>
+          <w:rtl/>
+          <w:lang w:val="en-US" w:bidi="fa-IR"/>
+        </w:rPr>
+        <w:t xml:space="preserve"> بر اساس درخواست های </w:t>
+      </w:r>
+      <w:r>
+        <w:rPr>
+          <w:rFonts w:cstheme="minorBidi"/>
+          <w:sz w:val="24"/>
+          <w:szCs w:val="24"/>
+          <w:lang w:val="en-US" w:bidi="fa-IR"/>
+        </w:rPr>
+        <w:t>PVC</w:t>
+      </w:r>
+      <w:r>
+        <w:rPr>
+          <w:rFonts w:cstheme="minorBidi" w:hint="cs"/>
+          <w:sz w:val="24"/>
+          <w:szCs w:val="24"/>
+          <w:rtl/>
+          <w:lang w:val="en-US" w:bidi="fa-IR"/>
+        </w:rPr>
+        <w:t>.</w:t>
+      </w:r>
+      <w:r>
+        <w:rPr>
+          <w:rFonts w:cstheme="minorBidi" w:hint="cs"/>
+          <w:sz w:val="24"/>
+          <w:szCs w:val="24"/>
+          <w:rtl/>
+          <w:lang w:val="en-US" w:bidi="fa-IR"/>
+        </w:rPr>
+        <w:t xml:space="preserve"> در واقع مشخص می کنه که حافظه چطور به صورت پویا اختصاص داده میشه.</w:t>
+      </w:r>
+    </w:p>
+    <w:p>
+      <w:pPr>
+        <w:bidi/>
+        <w:jc w:val="lowKashida"/>
+        <w:rPr>
+          <w:rFonts w:cstheme="minorBidi"/>
+          <w:sz w:val="24"/>
+          <w:szCs w:val="24"/>
+          <w:rtl/>
+          <w:lang w:val="en-US" w:bidi="fa-IR"/>
+        </w:rPr>
+      </w:pPr>
+      <w:r>
+        <w:rPr>
+          <w:rFonts w:cstheme="minorBidi" w:hint="cs"/>
+          <w:sz w:val="24"/>
+          <w:szCs w:val="24"/>
+          <w:rtl/>
+          <w:lang w:val="en-US" w:bidi="fa-IR"/>
+        </w:rPr>
+        <w:t>2.</w:t>
+      </w:r>
+      <w:r>
+        <w:rPr>
+          <w:rFonts w:cstheme="minorBidi" w:hint="cs"/>
+          <w:sz w:val="24"/>
+          <w:szCs w:val="24"/>
+          <w:rtl/>
+          <w:lang w:val="en-US" w:bidi="fa-IR"/>
+        </w:rPr>
+        <w:t xml:space="preserve"> </w:t>
+      </w:r>
+      <w:r>
+        <w:rPr>
+          <w:rFonts w:cstheme="minorBidi"/>
+          <w:sz w:val="24"/>
+          <w:szCs w:val="24"/>
+          <w:lang w:val="en-US" w:bidi="fa-IR"/>
+        </w:rPr>
+        <w:t>CNI</w:t>
+      </w:r>
+      <w:r>
+        <w:rPr>
+          <w:rFonts w:cstheme="minorBidi" w:hint="cs"/>
+          <w:sz w:val="24"/>
+          <w:szCs w:val="24"/>
+          <w:rtl/>
+          <w:lang w:val="en-US" w:bidi="fa-IR"/>
+        </w:rPr>
+        <w:t xml:space="preserve"> مخفف </w:t>
+      </w:r>
+      <w:r>
+        <w:rPr>
+          <w:rFonts w:cstheme="minorBidi"/>
+          <w:sz w:val="24"/>
+          <w:szCs w:val="24"/>
+          <w:lang w:bidi="fa-IR"/>
+        </w:rPr>
+        <w:t>Container Network Interface</w:t>
+      </w:r>
+      <w:r>
+        <w:rPr>
+          <w:rFonts w:cstheme="minorBidi" w:hint="cs"/>
+          <w:sz w:val="24"/>
+          <w:szCs w:val="24"/>
+          <w:rtl/>
+          <w:lang w:bidi="fa-IR"/>
+        </w:rPr>
+        <w:t xml:space="preserve"> هست که در واقع یک تعریف برای کانفیگ کردن اینترفیس های شبکه در </w:t>
+      </w:r>
+      <w:r>
+        <w:rPr>
+          <w:rFonts w:cstheme="minorBidi"/>
+          <w:sz w:val="24"/>
+          <w:szCs w:val="24"/>
+          <w:lang w:val="en-US" w:bidi="fa-IR"/>
+        </w:rPr>
+        <w:t>Linux container</w:t>
+      </w:r>
+      <w:r>
+        <w:rPr>
+          <w:rFonts w:cstheme="minorBidi" w:hint="cs"/>
+          <w:sz w:val="24"/>
+          <w:szCs w:val="24"/>
+          <w:rtl/>
+          <w:lang w:val="en-US" w:bidi="fa-IR"/>
+        </w:rPr>
+        <w:t xml:space="preserve"> ها</w:t>
+      </w:r>
+      <w:r>
+        <w:rPr>
+          <w:rFonts w:cstheme="minorBidi" w:hint="cs"/>
+          <w:sz w:val="24"/>
+          <w:szCs w:val="24"/>
+          <w:rtl/>
+          <w:lang w:val="en-US" w:bidi="fa-IR"/>
+        </w:rPr>
+        <w:t xml:space="preserve"> می باشد</w:t>
+      </w:r>
+      <w:r>
+        <w:rPr>
+          <w:rFonts w:cstheme="minorBidi" w:hint="cs"/>
+          <w:sz w:val="24"/>
+          <w:szCs w:val="24"/>
+          <w:rtl/>
+          <w:lang w:val="en-US" w:bidi="fa-IR"/>
+        </w:rPr>
+        <w:t>.</w:t>
+      </w:r>
+      <w:r>
+        <w:rPr>
+          <w:rFonts w:cstheme="minorBidi" w:hint="cs"/>
+          <w:sz w:val="24"/>
+          <w:szCs w:val="24"/>
+          <w:rtl/>
+          <w:lang w:bidi="fa-IR"/>
+        </w:rPr>
+        <w:t xml:space="preserve"> </w:t>
+      </w:r>
+      <w:r>
+        <w:rPr>
+          <w:rFonts w:cstheme="minorBidi"/>
+          <w:sz w:val="24"/>
+          <w:szCs w:val="24"/>
+          <w:lang w:val="en-US" w:bidi="fa-IR"/>
+        </w:rPr>
+        <w:t>CNI</w:t>
+      </w:r>
+      <w:r>
+        <w:rPr>
+          <w:rFonts w:cstheme="minorBidi" w:hint="cs"/>
+          <w:sz w:val="24"/>
+          <w:szCs w:val="24"/>
+          <w:rtl/>
+          <w:lang w:val="en-US" w:bidi="fa-IR"/>
+        </w:rPr>
+        <w:t xml:space="preserve"> ها شبکه رو توی </w:t>
+      </w:r>
+      <w:r>
+        <w:rPr>
+          <w:rFonts w:cstheme="minorBidi"/>
+          <w:sz w:val="24"/>
+          <w:szCs w:val="24"/>
+          <w:lang w:val="en-US" w:bidi="fa-IR"/>
+        </w:rPr>
+        <w:t>k8s</w:t>
+      </w:r>
+      <w:r>
+        <w:rPr>
+          <w:rFonts w:cstheme="minorBidi" w:hint="cs"/>
+          <w:sz w:val="24"/>
+          <w:szCs w:val="24"/>
+          <w:rtl/>
+          <w:lang w:val="en-US" w:bidi="fa-IR"/>
+        </w:rPr>
+        <w:t xml:space="preserve"> فراهم می کنند.</w:t>
+      </w:r>
+      <w:r>
+        <w:rPr>
+          <w:rFonts w:cstheme="minorBidi" w:hint="cs"/>
+          <w:sz w:val="24"/>
+          <w:szCs w:val="24"/>
+          <w:rtl/>
+          <w:lang w:val="en-US" w:bidi="fa-IR"/>
+        </w:rPr>
+        <w:t xml:space="preserve"> </w:t>
+      </w:r>
+      <w:r>
+        <w:rPr>
+          <w:rFonts w:cstheme="minorBidi"/>
+          <w:sz w:val="24"/>
+          <w:szCs w:val="24"/>
+          <w:lang w:bidi="fa-IR"/>
+        </w:rPr>
+        <w:t>Cilium</w:t>
+      </w:r>
+      <w:r>
+        <w:rPr>
+          <w:rFonts w:cstheme="minorBidi" w:hint="cs"/>
+          <w:sz w:val="24"/>
+          <w:szCs w:val="24"/>
+          <w:rtl/>
+          <w:lang w:bidi="fa-IR"/>
+        </w:rPr>
+        <w:t xml:space="preserve"> از </w:t>
+      </w:r>
+      <w:r>
+        <w:rPr>
+          <w:rFonts w:cstheme="minorBidi"/>
+          <w:sz w:val="24"/>
+          <w:szCs w:val="24"/>
+          <w:lang w:val="en-US" w:bidi="fa-IR"/>
+        </w:rPr>
+        <w:t>eBPF</w:t>
+      </w:r>
+      <w:r>
+        <w:rPr>
+          <w:rFonts w:cstheme="minorBidi" w:hint="cs"/>
+          <w:sz w:val="24"/>
+          <w:szCs w:val="24"/>
+          <w:rtl/>
+          <w:lang w:val="en-US" w:bidi="fa-IR"/>
+        </w:rPr>
+        <w:t xml:space="preserve"> استفاده می کنه و پالیسی های پیشرفته شبکه رو هم حتی ساپورت می کند(حتی امنیت) اما </w:t>
+      </w:r>
+      <w:r>
+        <w:rPr>
+          <w:rFonts w:cstheme="minorBidi"/>
+          <w:sz w:val="24"/>
+          <w:szCs w:val="24"/>
+          <w:lang w:bidi="fa-IR"/>
+        </w:rPr>
+        <w:t>Calico</w:t>
+      </w:r>
+      <w:r>
+        <w:rPr>
+          <w:rFonts w:cstheme="minorBidi" w:hint="cs"/>
+          <w:sz w:val="24"/>
+          <w:szCs w:val="24"/>
+          <w:rtl/>
+          <w:lang w:bidi="fa-IR"/>
+        </w:rPr>
+        <w:t xml:space="preserve"> از </w:t>
+      </w:r>
+      <w:r>
+        <w:rPr>
+          <w:rFonts w:cstheme="minorBidi"/>
+          <w:sz w:val="24"/>
+          <w:szCs w:val="24"/>
+          <w:lang w:val="en-US" w:bidi="fa-IR"/>
+        </w:rPr>
+        <w:t>eBPF</w:t>
+      </w:r>
+      <w:r>
+        <w:rPr>
+          <w:rFonts w:cstheme="minorBidi" w:hint="cs"/>
+          <w:sz w:val="24"/>
+          <w:szCs w:val="24"/>
+          <w:rtl/>
+          <w:lang w:val="en-US" w:bidi="fa-IR"/>
+        </w:rPr>
+        <w:t xml:space="preserve"> یا </w:t>
+      </w:r>
+      <w:r>
+        <w:rPr>
+          <w:rFonts w:cstheme="minorBidi"/>
+          <w:sz w:val="24"/>
+          <w:szCs w:val="24"/>
+          <w:lang w:val="en-US" w:bidi="fa-IR"/>
+        </w:rPr>
+        <w:t>iptables</w:t>
+      </w:r>
+      <w:r>
+        <w:rPr>
+          <w:rFonts w:cstheme="minorBidi" w:hint="cs"/>
+          <w:sz w:val="24"/>
+          <w:szCs w:val="24"/>
+          <w:rtl/>
+          <w:lang w:val="en-US" w:bidi="fa-IR"/>
+        </w:rPr>
+        <w:t xml:space="preserve"> استفاده می کنه و </w:t>
+      </w:r>
+      <w:r>
+        <w:rPr>
+          <w:rFonts w:cstheme="minorBidi" w:hint="cs"/>
+          <w:sz w:val="24"/>
+          <w:szCs w:val="24"/>
+          <w:rtl/>
+          <w:lang w:val="en-US" w:bidi="fa-IR"/>
+        </w:rPr>
+        <w:t xml:space="preserve">ساده تر هست و مناسب مقیاس پذیری و </w:t>
+      </w:r>
+      <w:r>
+        <w:rPr>
+          <w:rFonts w:cstheme="minorBidi"/>
+          <w:sz w:val="24"/>
+          <w:szCs w:val="24"/>
+          <w:lang w:bidi="fa-IR"/>
+        </w:rPr>
+        <w:t>policy enforcement</w:t>
+      </w:r>
+      <w:r>
+        <w:rPr>
+          <w:rFonts w:cstheme="minorBidi" w:hint="cs"/>
+          <w:sz w:val="24"/>
+          <w:szCs w:val="24"/>
+          <w:rtl/>
+          <w:lang w:bidi="fa-IR"/>
+        </w:rPr>
+        <w:t xml:space="preserve"> هست. </w:t>
+      </w:r>
+      <w:r>
+        <w:rPr>
+          <w:rFonts w:cstheme="minorBidi" w:hint="cs"/>
+          <w:sz w:val="24"/>
+          <w:szCs w:val="24"/>
+          <w:rtl/>
+          <w:lang w:bidi="fa-IR"/>
+        </w:rPr>
+        <w:t xml:space="preserve">به طور خلاصه </w:t>
+      </w:r>
+      <w:r>
+        <w:rPr>
+          <w:rFonts w:cstheme="minorBidi"/>
+          <w:sz w:val="24"/>
+          <w:szCs w:val="24"/>
+          <w:lang w:val="en-US" w:bidi="fa-IR"/>
+        </w:rPr>
+        <w:t>Cilium</w:t>
+      </w:r>
+      <w:r>
+        <w:rPr>
+          <w:rFonts w:cstheme="minorBidi" w:hint="cs"/>
+          <w:sz w:val="24"/>
+          <w:szCs w:val="24"/>
+          <w:rtl/>
+          <w:lang w:val="en-US" w:bidi="fa-IR"/>
+        </w:rPr>
+        <w:t xml:space="preserve"> پیشرفته تر و پر فیچر تره</w:t>
+      </w:r>
+      <w:r>
+        <w:rPr>
+          <w:rFonts w:cstheme="minorBidi" w:hint="cs"/>
+          <w:sz w:val="24"/>
+          <w:szCs w:val="24"/>
+          <w:rtl/>
+          <w:lang w:val="en-US" w:bidi="fa-IR"/>
+        </w:rPr>
+        <w:t xml:space="preserve">، </w:t>
+      </w:r>
+      <w:r>
+        <w:rPr>
+          <w:rFonts w:cstheme="minorBidi"/>
+          <w:sz w:val="24"/>
+          <w:szCs w:val="24"/>
+          <w:lang w:val="en-US" w:bidi="fa-IR"/>
+        </w:rPr>
+        <w:t>Calico</w:t>
+      </w:r>
+      <w:r>
+        <w:rPr>
+          <w:rFonts w:cstheme="minorBidi" w:hint="cs"/>
+          <w:sz w:val="24"/>
+          <w:szCs w:val="24"/>
+          <w:rtl/>
+          <w:lang w:val="en-US" w:bidi="fa-IR"/>
+        </w:rPr>
+        <w:t xml:space="preserve"> بیشتر استفاده شده و آداپته شدست.</w:t>
+      </w:r>
+    </w:p>
+    <w:p>
+      <w:pPr>
+        <w:bidi/>
+        <w:jc w:val="lowKashida"/>
+        <w:rPr>
+          <w:rFonts w:cstheme="minorBidi"/>
+          <w:sz w:val="24"/>
+          <w:szCs w:val="24"/>
+          <w:rtl/>
+          <w:lang w:val="en-US" w:bidi="fa-IR"/>
+        </w:rPr>
+      </w:pPr>
+      <w:r>
+        <w:rPr>
+          <w:rFonts w:cstheme="minorBidi" w:hint="cs"/>
+          <w:sz w:val="24"/>
+          <w:szCs w:val="24"/>
+          <w:rtl/>
+          <w:lang w:val="en-US" w:bidi="fa-IR"/>
+        </w:rPr>
+        <w:t xml:space="preserve">3. </w:t>
+      </w:r>
+    </w:p>
+    <w:p>
+      <w:pPr>
+        <w:bidi/>
+        <w:jc w:val="lowKashida"/>
+        <w:rPr>
+          <w:rFonts w:ascii="Arial" w:eastAsia="PT Sans Narrow" w:hAnsi="Arial" w:cs="Arial" w:hint="cs"/>
+          <w:b/>
+          <w:bCs/>
+          <w:color w:val="FF5E0E"/>
+          <w:sz w:val="36"/>
+          <w:szCs w:val="36"/>
+          <w:rtl/>
+          <w:lang w:val="en-US" w:bidi="fa-IR"/>
+        </w:rPr>
+      </w:pPr>
+      <w:r>
+        <w:rPr>
+          <w:rFonts w:cstheme="minorBidi" w:hint="cs"/>
+          <w:sz w:val="24"/>
+          <w:szCs w:val="24"/>
+          <w:rtl/>
+          <w:lang w:val="en-US" w:bidi="fa-IR"/>
+        </w:rPr>
+        <w:t xml:space="preserve">4. </w:t>
+      </w:r>
+      <w:r>
+        <w:rPr>
+          <w:rFonts w:cstheme="minorBidi"/>
+          <w:sz w:val="24"/>
+          <w:szCs w:val="24"/>
+          <w:lang w:val="en-US" w:bidi="fa-IR"/>
+        </w:rPr>
+        <w:t>KEDA</w:t>
+      </w:r>
+      <w:r>
+        <w:rPr>
+          <w:rFonts w:cstheme="minorBidi" w:hint="cs"/>
+          <w:sz w:val="24"/>
+          <w:szCs w:val="24"/>
+          <w:rtl/>
+          <w:lang w:val="en-US" w:bidi="fa-IR"/>
+        </w:rPr>
+        <w:t xml:space="preserve"> مخفف </w:t>
+      </w:r>
+      <w:r>
+        <w:rPr>
+          <w:rFonts w:cstheme="minorBidi"/>
+          <w:sz w:val="24"/>
+          <w:szCs w:val="24"/>
+          <w:lang w:bidi="fa-IR"/>
+        </w:rPr>
+        <w:t>Kubernetes-based Event Driven Autoscaler</w:t>
+      </w:r>
+      <w:r>
+        <w:rPr>
+          <w:rFonts w:cstheme="minorBidi" w:hint="cs"/>
+          <w:sz w:val="24"/>
+          <w:szCs w:val="24"/>
+          <w:rtl/>
+          <w:lang w:bidi="fa-IR"/>
+        </w:rPr>
+        <w:t xml:space="preserve"> هست</w:t>
+      </w:r>
+      <w:r>
+        <w:rPr>
+          <w:rFonts w:cstheme="minorBidi" w:hint="cs"/>
+          <w:sz w:val="24"/>
+          <w:szCs w:val="24"/>
+          <w:rtl/>
+          <w:lang w:bidi="fa-IR"/>
+        </w:rPr>
+        <w:t>.</w:t>
+      </w:r>
+      <w:r>
+        <w:rPr>
+          <w:rFonts w:cstheme="minorBidi" w:hint="cs"/>
+          <w:sz w:val="24"/>
+          <w:szCs w:val="24"/>
+          <w:rtl/>
+          <w:lang w:val="en-US" w:bidi="fa-IR"/>
+        </w:rPr>
+        <w:t xml:space="preserve"> </w:t>
+      </w:r>
+      <w:r>
+        <w:rPr>
+          <w:rFonts w:cstheme="minorBidi" w:hint="cs"/>
+          <w:sz w:val="24"/>
+          <w:szCs w:val="24"/>
+          <w:rtl/>
+          <w:lang w:val="en-US" w:bidi="fa-IR"/>
+        </w:rPr>
+        <w:t>پاد ها رو بر اساس رخداد ها(</w:t>
+      </w:r>
+      <w:r>
+        <w:rPr>
+          <w:rFonts w:cstheme="minorBidi"/>
+          <w:sz w:val="24"/>
+          <w:szCs w:val="24"/>
+          <w:lang w:val="en-US" w:bidi="fa-IR"/>
+        </w:rPr>
+        <w:t>events</w:t>
+      </w:r>
+      <w:r>
+        <w:rPr>
+          <w:rFonts w:cstheme="minorBidi" w:hint="cs"/>
+          <w:sz w:val="24"/>
+          <w:szCs w:val="24"/>
+          <w:rtl/>
+          <w:lang w:val="en-US" w:bidi="fa-IR"/>
+        </w:rPr>
+        <w:t>)</w:t>
+      </w:r>
+      <w:r>
+        <w:rPr>
+          <w:rFonts w:cstheme="minorBidi" w:hint="cs"/>
+          <w:sz w:val="24"/>
+          <w:szCs w:val="24"/>
+          <w:rtl/>
+          <w:lang w:val="en-US" w:bidi="fa-IR"/>
+        </w:rPr>
+        <w:t xml:space="preserve">، مثل طول صف و تعداد درخواست های </w:t>
+      </w:r>
+      <w:r>
+        <w:rPr>
+          <w:rFonts w:cstheme="minorBidi"/>
+          <w:sz w:val="24"/>
+          <w:szCs w:val="24"/>
+          <w:lang w:val="en-US" w:bidi="fa-IR"/>
+        </w:rPr>
+        <w:t>http</w:t>
+      </w:r>
+      <w:r>
+        <w:rPr>
+          <w:rFonts w:cstheme="minorBidi" w:hint="cs"/>
+          <w:sz w:val="24"/>
+          <w:szCs w:val="24"/>
+          <w:rtl/>
+          <w:lang w:bidi="fa-IR"/>
+        </w:rPr>
+        <w:t xml:space="preserve"> </w:t>
+      </w:r>
+      <w:r>
+        <w:rPr>
+          <w:rFonts w:cstheme="minorBidi" w:hint="cs"/>
+          <w:sz w:val="24"/>
+          <w:szCs w:val="24"/>
+          <w:rtl/>
+          <w:lang w:bidi="fa-IR"/>
+        </w:rPr>
+        <w:t xml:space="preserve">و یا متریک های خارجی </w:t>
+      </w:r>
+      <w:r>
+        <w:rPr>
+          <w:rFonts w:cstheme="minorBidi"/>
+          <w:sz w:val="24"/>
+          <w:szCs w:val="24"/>
+          <w:lang w:val="en-US" w:bidi="fa-IR"/>
+        </w:rPr>
+        <w:t>scale</w:t>
+      </w:r>
+      <w:r>
+        <w:rPr>
+          <w:rFonts w:cstheme="minorBidi" w:hint="cs"/>
+          <w:sz w:val="24"/>
+          <w:szCs w:val="24"/>
+          <w:rtl/>
+          <w:lang w:val="en-US" w:bidi="fa-IR"/>
+        </w:rPr>
+        <w:t xml:space="preserve"> می کند. </w:t>
+      </w:r>
+      <w:r>
+        <w:rPr>
+          <w:rFonts w:cstheme="minorBidi" w:hint="cs"/>
+          <w:sz w:val="24"/>
+          <w:szCs w:val="24"/>
+          <w:rtl/>
+          <w:lang w:val="en-US" w:bidi="fa-IR"/>
+        </w:rPr>
+        <w:t xml:space="preserve">با </w:t>
+      </w:r>
+      <w:r>
+        <w:rPr>
+          <w:rFonts w:cstheme="minorBidi"/>
+          <w:sz w:val="24"/>
+          <w:szCs w:val="24"/>
+          <w:lang w:val="en-US" w:bidi="fa-IR"/>
+        </w:rPr>
+        <w:t>HPA</w:t>
+      </w:r>
+      <w:r>
+        <w:rPr>
+          <w:rFonts w:cstheme="minorBidi" w:hint="cs"/>
+          <w:sz w:val="24"/>
+          <w:szCs w:val="24"/>
+          <w:rtl/>
+          <w:lang w:val="en-US" w:bidi="fa-IR"/>
+        </w:rPr>
+        <w:t xml:space="preserve"> کار می کند اما اون رو به یک سیستم </w:t>
+      </w:r>
+      <w:r>
+        <w:rPr>
+          <w:rFonts w:cstheme="minorBidi"/>
+          <w:sz w:val="24"/>
+          <w:szCs w:val="24"/>
+          <w:lang w:val="en-US" w:bidi="fa-IR"/>
+        </w:rPr>
+        <w:t>event-driven</w:t>
+      </w:r>
+      <w:r>
+        <w:rPr>
+          <w:rFonts w:cstheme="minorBidi" w:hint="cs"/>
+          <w:sz w:val="24"/>
+          <w:szCs w:val="24"/>
+          <w:rtl/>
+          <w:lang w:val="en-US" w:bidi="fa-IR"/>
+        </w:rPr>
+        <w:t xml:space="preserve"> گسترش می دهد</w:t>
+      </w:r>
+      <w:r>
+        <w:rPr>
+          <w:rFonts w:cstheme="minorBidi" w:hint="cs"/>
+          <w:sz w:val="24"/>
+          <w:szCs w:val="24"/>
+          <w:rtl/>
+          <w:lang w:val="en-US" w:bidi="fa-IR"/>
+        </w:rPr>
+        <w:t xml:space="preserve">(مثل </w:t>
+      </w:r>
+      <w:r>
+        <w:rPr>
+          <w:rFonts w:cstheme="minorBidi"/>
+          <w:sz w:val="24"/>
+          <w:szCs w:val="24"/>
+          <w:lang w:val="en-US" w:bidi="fa-IR"/>
+        </w:rPr>
+        <w:t>Kafka</w:t>
+      </w:r>
+      <w:r>
+        <w:rPr>
+          <w:rFonts w:cstheme="minorBidi" w:hint="cs"/>
+          <w:sz w:val="24"/>
+          <w:szCs w:val="24"/>
+          <w:rtl/>
+          <w:lang w:val="en-US" w:bidi="fa-IR"/>
+        </w:rPr>
+        <w:t>)</w:t>
+      </w:r>
+      <w:r>
+        <w:rPr>
+          <w:rFonts w:cstheme="minorBidi" w:hint="cs"/>
+          <w:sz w:val="24"/>
+          <w:szCs w:val="24"/>
+          <w:rtl/>
+          <w:lang w:val="en-US" w:bidi="fa-IR"/>
+        </w:rPr>
+        <w:t xml:space="preserve">. </w:t>
+      </w:r>
+      <w:r>
+        <w:rPr>
+          <w:rFonts w:cstheme="minorBidi" w:hint="cs"/>
+          <w:sz w:val="24"/>
+          <w:szCs w:val="24"/>
+          <w:rtl/>
+          <w:lang w:val="en-US" w:bidi="fa-IR"/>
+        </w:rPr>
+        <w:t xml:space="preserve">کاربردش توی </w:t>
+      </w:r>
+      <w:r>
+        <w:rPr>
+          <w:rFonts w:cstheme="minorBidi"/>
+          <w:sz w:val="24"/>
+          <w:szCs w:val="24"/>
+          <w:lang w:bidi="fa-IR"/>
+        </w:rPr>
+        <w:t>Serverless workloads</w:t>
+      </w:r>
+      <w:r>
+        <w:rPr>
+          <w:rFonts w:cstheme="minorBidi" w:hint="cs"/>
+          <w:sz w:val="24"/>
+          <w:szCs w:val="24"/>
+          <w:rtl/>
+          <w:lang w:bidi="fa-IR"/>
+        </w:rPr>
+        <w:t xml:space="preserve"> ها، معماری ها و سیستم های </w:t>
+      </w:r>
+      <w:r>
+        <w:rPr>
+          <w:rFonts w:cstheme="minorBidi"/>
+          <w:sz w:val="24"/>
+          <w:szCs w:val="24"/>
+          <w:lang w:val="en-US" w:bidi="fa-IR"/>
+        </w:rPr>
+        <w:t>event-driven</w:t>
+      </w:r>
+      <w:r>
+        <w:rPr>
+          <w:rFonts w:cstheme="minorBidi" w:hint="cs"/>
+          <w:sz w:val="24"/>
+          <w:szCs w:val="24"/>
+          <w:rtl/>
+          <w:lang w:val="en-US" w:bidi="fa-IR"/>
+        </w:rPr>
+        <w:t xml:space="preserve"> و کم کردن هزینه </w:t>
+      </w:r>
+      <w:r>
+        <w:rPr>
+          <w:rFonts w:cstheme="minorBidi"/>
+          <w:sz w:val="24"/>
+          <w:szCs w:val="24"/>
+          <w:lang w:val="en-US" w:bidi="fa-IR"/>
+        </w:rPr>
+        <w:t>scale</w:t>
+      </w:r>
+      <w:r>
+        <w:rPr>
+          <w:rFonts w:cstheme="minorBidi" w:hint="cs"/>
+          <w:sz w:val="24"/>
+          <w:szCs w:val="24"/>
+          <w:rtl/>
+          <w:lang w:val="en-US" w:bidi="fa-IR"/>
+        </w:rPr>
+        <w:t xml:space="preserve"> کردن می باشد.</w:t>
       </w:r>
     </w:p>
     <w:p>

</xml_diff>

<commit_message>
add: report for these parts in part 2
</commit_message>
<xml_diff>
--- a/CA3/P2/P2.docx
+++ b/CA3/P2/P2.docx
@@ -279,13 +279,3077 @@
         <w:bidi/>
         <w:jc w:val="lowKashida"/>
         <w:rPr>
-          <w:rFonts w:cstheme="minorBidi"/>
-          <w:sz w:val="24"/>
-          <w:szCs w:val="24"/>
-          <w:rtl/>
-          <w:lang w:val="en-US" w:bidi="fa-IR"/>
-        </w:rPr>
-      </w:pPr>
+          <w:rFonts w:ascii="Arial" w:eastAsia="Arial" w:hAnsi="Arial" w:cs="Arial"/>
+          <w:b/>
+          <w:color w:val="FF5E0E"/>
+          <w:sz w:val="36"/>
+          <w:szCs w:val="36"/>
+          <w:rtl/>
+        </w:rPr>
+      </w:pPr>
+      <w:r>
+        <w:rPr>
+          <w:rFonts w:ascii="Arial" w:eastAsia="Arial" w:hAnsi="Arial" w:cs="Arial"/>
+          <w:b/>
+          <w:color w:val="FF5E0E"/>
+          <w:sz w:val="36"/>
+          <w:szCs w:val="36"/>
+          <w:rtl/>
+        </w:rPr>
+        <w:t>خب دیگه دست به کیبورد شیم!</w:t>
+      </w:r>
+    </w:p>
+    <w:p>
+      <w:pPr>
+        <w:bidi/>
+        <w:jc w:val="lowKashida"/>
+        <w:rPr>
+          <w:rFonts w:cstheme="minorBidi"/>
+          <w:sz w:val="24"/>
+          <w:szCs w:val="24"/>
+          <w:rtl/>
+          <w:lang w:val="en-US" w:bidi="fa-IR"/>
+        </w:rPr>
+      </w:pPr>
+      <w:r>
+        <w:rPr>
+          <w:rFonts w:cstheme="minorBidi" w:hint="cs"/>
+          <w:sz w:val="24"/>
+          <w:szCs w:val="24"/>
+          <w:rtl/>
+          <w:lang w:val="en-US" w:bidi="fa-IR"/>
+        </w:rPr>
+        <w:t xml:space="preserve">در ابتدا با استفاده از دو دستور </w:t>
+      </w:r>
+      <w:r>
+        <w:rPr>
+          <w:rFonts w:cstheme="minorBidi"/>
+          <w:sz w:val="24"/>
+          <w:szCs w:val="24"/>
+          <w:lang w:val="en-US" w:bidi="fa-IR"/>
+        </w:rPr>
+        <w:t>curl</w:t>
+      </w:r>
+      <w:r>
+        <w:rPr>
+          <w:rFonts w:cstheme="minorBidi" w:hint="cs"/>
+          <w:sz w:val="24"/>
+          <w:szCs w:val="24"/>
+          <w:rtl/>
+          <w:lang w:val="en-US" w:bidi="fa-IR"/>
+        </w:rPr>
+        <w:t xml:space="preserve">، </w:t>
+      </w:r>
+      <w:r>
+        <w:rPr>
+          <w:rFonts w:cstheme="minorBidi"/>
+          <w:sz w:val="24"/>
+          <w:szCs w:val="24"/>
+          <w:lang w:val="en-US" w:bidi="fa-IR"/>
+        </w:rPr>
+        <w:t>kind</w:t>
+      </w:r>
+      <w:r>
+        <w:rPr>
+          <w:rFonts w:cstheme="minorBidi" w:hint="cs"/>
+          <w:sz w:val="24"/>
+          <w:szCs w:val="24"/>
+          <w:rtl/>
+          <w:lang w:val="en-US" w:bidi="fa-IR"/>
+        </w:rPr>
+        <w:t xml:space="preserve"> و </w:t>
+      </w:r>
+      <w:r>
+        <w:rPr>
+          <w:rFonts w:cstheme="minorBidi"/>
+          <w:sz w:val="24"/>
+          <w:szCs w:val="24"/>
+          <w:lang w:val="en-US" w:bidi="fa-IR"/>
+        </w:rPr>
+        <w:t>kubectl</w:t>
+      </w:r>
+      <w:r>
+        <w:rPr>
+          <w:rFonts w:cstheme="minorBidi" w:hint="cs"/>
+          <w:sz w:val="24"/>
+          <w:szCs w:val="24"/>
+          <w:rtl/>
+          <w:lang w:val="en-US" w:bidi="fa-IR"/>
+        </w:rPr>
+        <w:t xml:space="preserve"> را بر روی </w:t>
+      </w:r>
+      <w:r>
+        <w:rPr>
+          <w:rFonts w:cstheme="minorBidi"/>
+          <w:sz w:val="24"/>
+          <w:szCs w:val="24"/>
+          <w:lang w:val="en-US" w:bidi="fa-IR"/>
+        </w:rPr>
+        <w:t>WSL</w:t>
+      </w:r>
+      <w:r>
+        <w:rPr>
+          <w:rFonts w:cstheme="minorBidi" w:hint="cs"/>
+          <w:sz w:val="24"/>
+          <w:szCs w:val="24"/>
+          <w:rtl/>
+          <w:lang w:val="en-US" w:bidi="fa-IR"/>
+        </w:rPr>
+        <w:t xml:space="preserve"> مان نصب کردیم.</w:t>
+      </w:r>
+      <w:r>
+        <w:rPr>
+          <w:rFonts w:cstheme="minorBidi" w:hint="cs"/>
+          <w:sz w:val="24"/>
+          <w:szCs w:val="24"/>
+          <w:rtl/>
+          <w:lang w:val="en-US" w:bidi="fa-IR"/>
+        </w:rPr>
+        <w:t xml:space="preserve"> سپس یک فایل </w:t>
+      </w:r>
+      <w:r>
+        <w:rPr>
+          <w:rFonts w:cstheme="minorBidi"/>
+          <w:sz w:val="24"/>
+          <w:szCs w:val="24"/>
+          <w:lang w:val="en-US" w:bidi="fa-IR"/>
+        </w:rPr>
+        <w:t>yml</w:t>
+      </w:r>
+      <w:r>
+        <w:rPr>
+          <w:rFonts w:cstheme="minorBidi" w:hint="cs"/>
+          <w:sz w:val="24"/>
+          <w:szCs w:val="24"/>
+          <w:rtl/>
+          <w:lang w:val="en-US" w:bidi="fa-IR"/>
+        </w:rPr>
+        <w:t xml:space="preserve"> ساده با توضیحات داده شده نوشتیم(اسم فایل کانفیگ </w:t>
+      </w:r>
+      <w:r>
+        <w:rPr>
+          <w:rFonts w:cstheme="minorBidi"/>
+          <w:sz w:val="24"/>
+          <w:szCs w:val="24"/>
+          <w:lang w:val="en-US" w:bidi="fa-IR"/>
+        </w:rPr>
+        <w:t>kind-ha-cluster.yaml</w:t>
+      </w:r>
+      <w:r>
+        <w:rPr>
+          <w:rFonts w:cstheme="minorBidi" w:hint="cs"/>
+          <w:sz w:val="24"/>
+          <w:szCs w:val="24"/>
+          <w:rtl/>
+          <w:lang w:val="en-US" w:bidi="fa-IR"/>
+        </w:rPr>
+        <w:t xml:space="preserve"> می باشد</w:t>
+      </w:r>
+      <w:r>
+        <w:rPr>
+          <w:rFonts w:cstheme="minorBidi" w:hint="cs"/>
+          <w:sz w:val="24"/>
+          <w:szCs w:val="24"/>
+          <w:rtl/>
+          <w:lang w:val="en-US" w:bidi="fa-IR"/>
+        </w:rPr>
+        <w:t>):</w:t>
+      </w:r>
+    </w:p>
+    <w:p>
+      <w:pPr>
+        <w:rPr>
+          <w:rFonts w:cstheme="minorBidi"/>
+          <w:sz w:val="20"/>
+          <w:szCs w:val="20"/>
+          <w:lang w:val="en-US" w:bidi="fa-IR"/>
+        </w:rPr>
+      </w:pPr>
+      <w:r>
+        <w:rPr>
+          <w:rFonts w:cstheme="minorBidi"/>
+          <w:sz w:val="20"/>
+          <w:szCs w:val="20"/>
+          <w:lang w:val="en-US" w:bidi="fa-IR"/>
+        </w:rPr>
+        <w:t>kind: Cluster</w:t>
+      </w:r>
+    </w:p>
+    <w:p>
+      <w:pPr>
+        <w:rPr>
+          <w:rFonts w:cstheme="minorBidi"/>
+          <w:sz w:val="20"/>
+          <w:szCs w:val="20"/>
+          <w:lang w:val="en-US" w:bidi="fa-IR"/>
+        </w:rPr>
+      </w:pPr>
+      <w:r>
+        <w:rPr>
+          <w:rFonts w:cstheme="minorBidi"/>
+          <w:sz w:val="20"/>
+          <w:szCs w:val="20"/>
+          <w:lang w:val="en-US" w:bidi="fa-IR"/>
+        </w:rPr>
+        <w:t>apiVersion: kind.x-k8s.io/v1alpha4</w:t>
+      </w:r>
+    </w:p>
+    <w:p>
+      <w:pPr>
+        <w:rPr>
+          <w:rFonts w:cstheme="minorBidi"/>
+          <w:sz w:val="20"/>
+          <w:szCs w:val="20"/>
+          <w:lang w:val="en-US" w:bidi="fa-IR"/>
+        </w:rPr>
+      </w:pPr>
+      <w:r>
+        <w:rPr>
+          <w:rFonts w:cstheme="minorBidi"/>
+          <w:sz w:val="20"/>
+          <w:szCs w:val="20"/>
+          <w:lang w:val="en-US" w:bidi="fa-IR"/>
+        </w:rPr>
+        <w:t>nodes:</w:t>
+      </w:r>
+    </w:p>
+    <w:p>
+      <w:pPr>
+        <w:rPr>
+          <w:rFonts w:cstheme="minorBidi"/>
+          <w:sz w:val="20"/>
+          <w:szCs w:val="20"/>
+          <w:lang w:val="en-US" w:bidi="fa-IR"/>
+        </w:rPr>
+      </w:pPr>
+      <w:r>
+        <w:rPr>
+          <w:rFonts w:cstheme="minorBidi"/>
+          <w:sz w:val="20"/>
+          <w:szCs w:val="20"/>
+          <w:lang w:val="en-US" w:bidi="fa-IR"/>
+        </w:rPr>
+        <w:t xml:space="preserve">  - role: control-plane</w:t>
+      </w:r>
+    </w:p>
+    <w:p>
+      <w:pPr>
+        <w:rPr>
+          <w:rFonts w:cstheme="minorBidi"/>
+          <w:sz w:val="20"/>
+          <w:szCs w:val="20"/>
+          <w:lang w:val="en-US" w:bidi="fa-IR"/>
+        </w:rPr>
+      </w:pPr>
+      <w:r>
+        <w:rPr>
+          <w:rFonts w:cstheme="minorBidi"/>
+          <w:sz w:val="20"/>
+          <w:szCs w:val="20"/>
+          <w:lang w:val="en-US" w:bidi="fa-IR"/>
+        </w:rPr>
+        <w:t xml:space="preserve">  - role: control-plane</w:t>
+      </w:r>
+    </w:p>
+    <w:p>
+      <w:pPr>
+        <w:rPr>
+          <w:rFonts w:cstheme="minorBidi"/>
+          <w:sz w:val="20"/>
+          <w:szCs w:val="20"/>
+          <w:lang w:val="en-US" w:bidi="fa-IR"/>
+        </w:rPr>
+      </w:pPr>
+      <w:r>
+        <w:rPr>
+          <w:rFonts w:cstheme="minorBidi"/>
+          <w:sz w:val="20"/>
+          <w:szCs w:val="20"/>
+          <w:lang w:val="en-US" w:bidi="fa-IR"/>
+        </w:rPr>
+        <w:t xml:space="preserve">  - role: control-plane</w:t>
+      </w:r>
+    </w:p>
+    <w:p>
+      <w:pPr>
+        <w:rPr>
+          <w:rFonts w:cstheme="minorBidi"/>
+          <w:sz w:val="20"/>
+          <w:szCs w:val="20"/>
+          <w:rtl/>
+          <w:lang w:val="en-US" w:bidi="fa-IR"/>
+        </w:rPr>
+      </w:pPr>
+      <w:r>
+        <w:rPr>
+          <w:rFonts w:cstheme="minorBidi"/>
+          <w:sz w:val="20"/>
+          <w:szCs w:val="20"/>
+          <w:lang w:val="en-US" w:bidi="fa-IR"/>
+        </w:rPr>
+        <w:t xml:space="preserve">  - role: worker</w:t>
+      </w:r>
+    </w:p>
+    <w:p>
+      <w:pPr>
+        <w:bidi/>
+        <w:rPr>
+          <w:rFonts w:cstheme="minorBidi"/>
+          <w:sz w:val="24"/>
+          <w:szCs w:val="24"/>
+          <w:rtl/>
+          <w:lang w:val="en-US" w:bidi="fa-IR"/>
+        </w:rPr>
+      </w:pPr>
+      <w:r>
+        <w:rPr>
+          <w:rFonts w:cstheme="minorBidi" w:hint="cs"/>
+          <w:sz w:val="24"/>
+          <w:szCs w:val="24"/>
+          <w:rtl/>
+          <w:lang w:val="en-US" w:bidi="fa-IR"/>
+        </w:rPr>
+        <w:t xml:space="preserve">سپس با استفاده از دستور زیر، کلاستر را ساختیم و </w:t>
+      </w:r>
+      <w:r>
+        <w:rPr>
+          <w:rFonts w:cstheme="minorBidi"/>
+          <w:sz w:val="24"/>
+          <w:szCs w:val="24"/>
+          <w:lang w:val="en-US" w:bidi="fa-IR"/>
+        </w:rPr>
+        <w:t>deploy</w:t>
+      </w:r>
+      <w:r>
+        <w:rPr>
+          <w:rFonts w:cstheme="minorBidi" w:hint="cs"/>
+          <w:sz w:val="24"/>
+          <w:szCs w:val="24"/>
+          <w:rtl/>
+          <w:lang w:val="en-US" w:bidi="fa-IR"/>
+        </w:rPr>
+        <w:t xml:space="preserve"> کردیم:</w:t>
+      </w:r>
+    </w:p>
+    <w:p>
+      <w:pPr>
+        <w:bidi/>
+        <w:jc w:val="center"/>
+        <w:rPr>
+          <w:rFonts w:cstheme="minorBidi" w:hint="cs"/>
+          <w:sz w:val="24"/>
+          <w:szCs w:val="24"/>
+          <w:rtl/>
+          <w:lang w:val="en-US" w:bidi="fa-IR"/>
+        </w:rPr>
+      </w:pPr>
+      <w:r>
+        <w:rPr>
+          <w:rFonts w:cstheme="minorBidi"/>
+          <w:noProof/>
+          <w:sz w:val="24"/>
+          <w:szCs w:val="24"/>
+          <w:rtl/>
+          <w:lang w:val="fa-IR" w:bidi="fa-IR"/>
+        </w:rPr>
+        <w:drawing>
+          <wp:anchor distT="0" distB="0" distL="114300" distR="114300" simplePos="0" relativeHeight="251658240" behindDoc="0" locked="0" layoutInCell="1" allowOverlap="1" wp14:anchorId="318A617A" wp14:editId="0A81CF13">
+            <wp:simplePos x="0" y="0"/>
+            <wp:positionH relativeFrom="column">
+              <wp:posOffset>-266700</wp:posOffset>
+            </wp:positionH>
+            <wp:positionV relativeFrom="paragraph">
+              <wp:posOffset>78105</wp:posOffset>
+            </wp:positionV>
+            <wp:extent cx="6591300" cy="2819400"/>
+            <wp:effectExtent l="0" t="0" r="0" b="0"/>
+            <wp:wrapNone/>
+            <wp:docPr id="1193016246" name="Picture 1"/>
+            <wp:cNvGraphicFramePr>
+              <a:graphicFrameLocks xmlns:a="http://schemas.openxmlformats.org/drawingml/2006/main" noChangeAspect="1"/>
+            </wp:cNvGraphicFramePr>
+            <a:graphic xmlns:a="http://schemas.openxmlformats.org/drawingml/2006/main">
+              <a:graphicData uri="http://schemas.openxmlformats.org/drawingml/2006/picture">
+                <pic:pic xmlns:pic="http://schemas.openxmlformats.org/drawingml/2006/picture">
+                  <pic:nvPicPr>
+                    <pic:cNvPr id="1193016246" name="Picture 1193016246"/>
+                    <pic:cNvPicPr/>
+                  </pic:nvPicPr>
+                  <pic:blipFill>
+                    <a:blip r:embed="rId7">
+                      <a:extLst>
+                        <a:ext uri="{28A0092B-C50C-407E-A947-70E740481C1C}">
+                          <a14:useLocalDpi xmlns:a14="http://schemas.microsoft.com/office/drawing/2010/main" val="0"/>
+                        </a:ext>
+                      </a:extLst>
+                    </a:blip>
+                    <a:stretch>
+                      <a:fillRect/>
+                    </a:stretch>
+                  </pic:blipFill>
+                  <pic:spPr>
+                    <a:xfrm>
+                      <a:off x="0" y="0"/>
+                      <a:ext cx="6591300" cy="2819400"/>
+                    </a:xfrm>
+                    <a:prstGeom prst="rect">
+                      <a:avLst/>
+                    </a:prstGeom>
+                  </pic:spPr>
+                </pic:pic>
+              </a:graphicData>
+            </a:graphic>
+            <wp14:sizeRelH relativeFrom="margin">
+              <wp14:pctWidth>0</wp14:pctWidth>
+            </wp14:sizeRelH>
+          </wp:anchor>
+        </w:drawing>
+      </w:r>
+      <w:r>
+        <w:rPr>
+          <w:rFonts w:cstheme="minorBidi"/>
+          <w:sz w:val="24"/>
+          <w:szCs w:val="24"/>
+          <w:rtl/>
+          <w:lang w:val="en-US" w:bidi="fa-IR"/>
+        </w:rPr>
+        <w:br/>
+      </w:r>
+    </w:p>
+    <w:p>
+      <w:pPr>
+        <w:bidi/>
+        <w:jc w:val="lowKashida"/>
+        <w:rPr>
+          <w:rFonts w:cstheme="minorBidi"/>
+          <w:sz w:val="24"/>
+          <w:szCs w:val="24"/>
+          <w:rtl/>
+          <w:lang w:val="en-US" w:bidi="fa-IR"/>
+        </w:rPr>
+      </w:pPr>
+    </w:p>
+    <w:p>
+      <w:pPr>
+        <w:bidi/>
+        <w:jc w:val="lowKashida"/>
+        <w:rPr>
+          <w:rFonts w:cstheme="minorBidi"/>
+          <w:sz w:val="24"/>
+          <w:szCs w:val="24"/>
+          <w:rtl/>
+          <w:lang w:val="en-US" w:bidi="fa-IR"/>
+        </w:rPr>
+      </w:pPr>
+    </w:p>
+    <w:p>
+      <w:pPr>
+        <w:bidi/>
+        <w:jc w:val="lowKashida"/>
+        <w:rPr>
+          <w:rFonts w:cstheme="minorBidi"/>
+          <w:sz w:val="24"/>
+          <w:szCs w:val="24"/>
+          <w:rtl/>
+          <w:lang w:val="en-US" w:bidi="fa-IR"/>
+        </w:rPr>
+      </w:pPr>
+    </w:p>
+    <w:p>
+      <w:pPr>
+        <w:bidi/>
+        <w:jc w:val="lowKashida"/>
+        <w:rPr>
+          <w:rFonts w:cstheme="minorBidi"/>
+          <w:sz w:val="24"/>
+          <w:szCs w:val="24"/>
+          <w:rtl/>
+          <w:lang w:val="en-US" w:bidi="fa-IR"/>
+        </w:rPr>
+      </w:pPr>
+    </w:p>
+    <w:p>
+      <w:pPr>
+        <w:pStyle w:val="Heading1"/>
+        <w:pBdr>
+          <w:top w:val="nil"/>
+          <w:left w:val="nil"/>
+          <w:bottom w:val="nil"/>
+          <w:right w:val="nil"/>
+          <w:between w:val="nil"/>
+        </w:pBdr>
+        <w:bidi/>
+        <w:rPr>
+          <w:rFonts w:ascii="Arial" w:eastAsia="Arial" w:hAnsi="Arial" w:cs="Arial"/>
+          <w:sz w:val="22"/>
+          <w:szCs w:val="22"/>
+          <w:rtl/>
+        </w:rPr>
+      </w:pPr>
+    </w:p>
+    <w:p>
+      <w:pPr>
+        <w:bidi/>
+        <w:rPr>
+          <w:rtl/>
+        </w:rPr>
+      </w:pPr>
+    </w:p>
+    <w:p>
+      <w:pPr>
+        <w:bidi/>
+        <w:rPr>
+          <w:rtl/>
+        </w:rPr>
+      </w:pPr>
+    </w:p>
+    <w:p>
+      <w:pPr>
+        <w:bidi/>
+        <w:rPr>
+          <w:rtl/>
+        </w:rPr>
+      </w:pPr>
+    </w:p>
+    <w:p>
+      <w:pPr>
+        <w:bidi/>
+        <w:rPr>
+          <w:rFonts w:cstheme="minorBidi"/>
+          <w:sz w:val="24"/>
+          <w:szCs w:val="24"/>
+          <w:rtl/>
+          <w:lang w:val="en-US" w:bidi="fa-IR"/>
+        </w:rPr>
+      </w:pPr>
+      <w:r>
+        <w:rPr>
+          <w:rFonts w:cstheme="minorBidi" w:hint="cs"/>
+          <w:sz w:val="24"/>
+          <w:szCs w:val="24"/>
+          <w:rtl/>
+          <w:lang w:val="en-US" w:bidi="fa-IR"/>
+        </w:rPr>
+        <w:lastRenderedPageBreak/>
+        <w:t>اطمینان حاصل کردیم که ساخته شده باشند:</w:t>
+      </w:r>
+    </w:p>
+    <w:p>
+      <w:pPr>
+        <w:bidi/>
+        <w:jc w:val="center"/>
+        <w:rPr>
+          <w:rFonts w:cs="Arial"/>
+          <w:sz w:val="24"/>
+          <w:szCs w:val="24"/>
+          <w:rtl/>
+        </w:rPr>
+      </w:pPr>
+      <w:r>
+        <w:rPr>
+          <w:rFonts w:cs="Arial"/>
+          <w:noProof/>
+          <w:sz w:val="24"/>
+          <w:szCs w:val="24"/>
+          <w:rtl/>
+          <w:lang w:val="ar-SA"/>
+        </w:rPr>
+        <w:drawing>
+          <wp:inline distT="0" distB="0" distL="0" distR="0" wp14:anchorId="478E80BC" wp14:editId="7AEC7374">
+            <wp:extent cx="6126480" cy="1237078"/>
+            <wp:effectExtent l="0" t="0" r="7620" b="1270"/>
+            <wp:docPr id="109472208" name="Picture 2"/>
+            <wp:cNvGraphicFramePr>
+              <a:graphicFrameLocks xmlns:a="http://schemas.openxmlformats.org/drawingml/2006/main" noChangeAspect="1"/>
+            </wp:cNvGraphicFramePr>
+            <a:graphic xmlns:a="http://schemas.openxmlformats.org/drawingml/2006/main">
+              <a:graphicData uri="http://schemas.openxmlformats.org/drawingml/2006/picture">
+                <pic:pic xmlns:pic="http://schemas.openxmlformats.org/drawingml/2006/picture">
+                  <pic:nvPicPr>
+                    <pic:cNvPr id="109472208" name="Picture 109472208"/>
+                    <pic:cNvPicPr/>
+                  </pic:nvPicPr>
+                  <pic:blipFill>
+                    <a:blip r:embed="rId8">
+                      <a:extLst>
+                        <a:ext uri="{28A0092B-C50C-407E-A947-70E740481C1C}">
+                          <a14:useLocalDpi xmlns:a14="http://schemas.microsoft.com/office/drawing/2010/main" val="0"/>
+                        </a:ext>
+                      </a:extLst>
+                    </a:blip>
+                    <a:stretch>
+                      <a:fillRect/>
+                    </a:stretch>
+                  </pic:blipFill>
+                  <pic:spPr>
+                    <a:xfrm>
+                      <a:off x="0" y="0"/>
+                      <a:ext cx="6126480" cy="1237078"/>
+                    </a:xfrm>
+                    <a:prstGeom prst="rect">
+                      <a:avLst/>
+                    </a:prstGeom>
+                  </pic:spPr>
+                </pic:pic>
+              </a:graphicData>
+            </a:graphic>
+          </wp:inline>
+        </w:drawing>
+      </w:r>
+    </w:p>
+    <w:p>
+      <w:pPr>
+        <w:bidi/>
+        <w:jc w:val="lowKashida"/>
+        <w:rPr>
+          <w:rFonts w:cs="Arial" w:hint="cs"/>
+          <w:sz w:val="24"/>
+          <w:szCs w:val="24"/>
+          <w:rtl/>
+          <w:lang w:val="en-US" w:bidi="fa-IR"/>
+        </w:rPr>
+      </w:pPr>
+      <w:r>
+        <w:rPr>
+          <w:rFonts w:cs="Arial" w:hint="cs"/>
+          <w:sz w:val="24"/>
+          <w:szCs w:val="24"/>
+          <w:rtl/>
+          <w:lang w:val="en-US" w:bidi="fa-IR"/>
+        </w:rPr>
+        <w:t xml:space="preserve">می دانیم که در هر سیستم توزیع شده ای ما نیاز به اجماع رسیدن و الگوریتم های </w:t>
+      </w:r>
+      <w:r>
+        <w:rPr>
+          <w:rFonts w:cs="Arial"/>
+          <w:sz w:val="24"/>
+          <w:szCs w:val="24"/>
+          <w:lang w:bidi="fa-IR"/>
+        </w:rPr>
+        <w:t>Quorum</w:t>
+      </w:r>
+      <w:r>
+        <w:rPr>
+          <w:rFonts w:cs="Arial" w:hint="cs"/>
+          <w:b/>
+          <w:bCs/>
+          <w:sz w:val="24"/>
+          <w:szCs w:val="24"/>
+          <w:rtl/>
+          <w:lang w:bidi="fa-IR"/>
+        </w:rPr>
+        <w:t xml:space="preserve"> </w:t>
+      </w:r>
+      <w:r>
+        <w:rPr>
+          <w:rFonts w:cs="Arial" w:hint="cs"/>
+          <w:sz w:val="24"/>
+          <w:szCs w:val="24"/>
+          <w:rtl/>
+          <w:lang w:bidi="fa-IR"/>
+        </w:rPr>
+        <w:t xml:space="preserve">داریم و برای این که بتوانیم مابین </w:t>
+      </w:r>
+      <w:r>
+        <w:rPr>
+          <w:rFonts w:cs="Arial"/>
+          <w:sz w:val="24"/>
+          <w:szCs w:val="24"/>
+          <w:lang w:val="en-US" w:bidi="fa-IR"/>
+        </w:rPr>
+        <w:t>master</w:t>
+      </w:r>
+      <w:r>
+        <w:rPr>
+          <w:rFonts w:cs="Arial" w:hint="cs"/>
+          <w:sz w:val="24"/>
+          <w:szCs w:val="24"/>
+          <w:rtl/>
+          <w:lang w:val="en-US" w:bidi="fa-IR"/>
+        </w:rPr>
+        <w:t xml:space="preserve"> ها در شرایط رخداد یک حادثه، ارور یا هر جای دیگری به نتیجه گیری برسیم، تعداد باید فرد باشد.</w:t>
+      </w:r>
+      <w:r>
+        <w:rPr>
+          <w:rFonts w:cs="Arial"/>
+          <w:sz w:val="24"/>
+          <w:szCs w:val="24"/>
+          <w:lang w:val="en-US" w:bidi="fa-IR"/>
+        </w:rPr>
+        <w:t xml:space="preserve"> Best practice</w:t>
+      </w:r>
+      <w:r>
+        <w:rPr>
+          <w:rFonts w:cs="Arial" w:hint="cs"/>
+          <w:sz w:val="24"/>
+          <w:szCs w:val="24"/>
+          <w:rtl/>
+          <w:lang w:val="en-US" w:bidi="fa-IR"/>
+        </w:rPr>
+        <w:t xml:space="preserve"> برای تعداد نود های مختلف در کلاستر های بسیار بزرگ: مستر نود ها: 3 یا 5. به دلیل این که با داشتن 3 نود مستر تقریباً تمامی نیاز های سازمان تامین می شود اما اگر دسترس پذیری بیشتر بخواهیم به سراغ 5 می رویم.</w:t>
+      </w:r>
+      <w:r>
+        <w:rPr>
+          <w:rFonts w:cs="Arial" w:hint="cs"/>
+          <w:sz w:val="24"/>
+          <w:szCs w:val="24"/>
+          <w:rtl/>
+          <w:lang w:val="en-US" w:bidi="fa-IR"/>
+        </w:rPr>
+        <w:t xml:space="preserve"> اگر بیش از 5 داشته باشیم موجب تاخیر و پیچیدگی می شود. ورکر نود ها: بسته به </w:t>
+      </w:r>
+      <w:r>
+        <w:rPr>
+          <w:rFonts w:cs="Arial"/>
+          <w:sz w:val="24"/>
+          <w:szCs w:val="24"/>
+          <w:lang w:val="en-US" w:bidi="fa-IR"/>
+        </w:rPr>
+        <w:t>workload</w:t>
+      </w:r>
+      <w:r>
+        <w:rPr>
+          <w:rFonts w:cs="Arial" w:hint="cs"/>
+          <w:sz w:val="24"/>
+          <w:szCs w:val="24"/>
+          <w:rtl/>
+          <w:lang w:val="en-US" w:bidi="fa-IR"/>
+        </w:rPr>
+        <w:t xml:space="preserve"> ای که داریم مقیاس می شوند و می توانند بین 10 تا بیش از 1000 نود هم باشند. </w:t>
+      </w:r>
+      <w:r>
+        <w:rPr>
+          <w:rFonts w:cs="Arial" w:hint="cs"/>
+          <w:sz w:val="24"/>
+          <w:szCs w:val="24"/>
+          <w:rtl/>
+          <w:lang w:val="en-US" w:bidi="fa-IR"/>
+        </w:rPr>
+        <w:t xml:space="preserve">ضمناً برای نگه داری وضعیت کلاستر از 3 الی 5 </w:t>
+      </w:r>
+      <w:r>
+        <w:rPr>
+          <w:rFonts w:cs="Arial"/>
+          <w:sz w:val="24"/>
+          <w:szCs w:val="24"/>
+          <w:lang w:val="en-US" w:bidi="fa-IR"/>
+        </w:rPr>
+        <w:t>etcd</w:t>
+      </w:r>
+      <w:r>
+        <w:rPr>
+          <w:rFonts w:cs="Arial" w:hint="cs"/>
+          <w:sz w:val="24"/>
+          <w:szCs w:val="24"/>
+          <w:rtl/>
+          <w:lang w:val="en-US" w:bidi="fa-IR"/>
+        </w:rPr>
+        <w:t xml:space="preserve"> هم استفاده می شود.</w:t>
+      </w:r>
+    </w:p>
+    <w:p>
+      <w:pPr>
+        <w:bidi/>
+        <w:jc w:val="lowKashida"/>
+        <w:rPr>
+          <w:rFonts w:ascii="Arial" w:eastAsia="Arial" w:hAnsi="Arial" w:cs="Arial"/>
+          <w:b/>
+          <w:color w:val="FF5E0E"/>
+          <w:sz w:val="36"/>
+          <w:szCs w:val="36"/>
+          <w:rtl/>
+          <w:lang w:bidi="fa-IR"/>
+        </w:rPr>
+      </w:pPr>
+      <w:r>
+        <w:rPr>
+          <w:rFonts w:ascii="Arial" w:eastAsia="Arial" w:hAnsi="Arial" w:cs="Arial" w:hint="cs"/>
+          <w:b/>
+          <w:bCs/>
+          <w:color w:val="FF5E0E"/>
+          <w:sz w:val="36"/>
+          <w:szCs w:val="36"/>
+          <w:rtl/>
+        </w:rPr>
+        <w:t>آپدیت</w:t>
+      </w:r>
+      <w:r>
+        <w:rPr>
+          <w:rFonts w:ascii="Arial" w:eastAsia="Arial" w:hAnsi="Arial" w:cs="Arial"/>
+          <w:b/>
+          <w:bCs/>
+          <w:color w:val="FF5E0E"/>
+          <w:sz w:val="36"/>
+          <w:szCs w:val="36"/>
+          <w:rtl/>
+        </w:rPr>
+        <w:t xml:space="preserve"> </w:t>
+      </w:r>
+      <w:r>
+        <w:rPr>
+          <w:rFonts w:ascii="Arial" w:eastAsia="Arial" w:hAnsi="Arial" w:cs="Arial" w:hint="cs"/>
+          <w:b/>
+          <w:bCs/>
+          <w:color w:val="FF5E0E"/>
+          <w:sz w:val="36"/>
+          <w:szCs w:val="36"/>
+          <w:rtl/>
+        </w:rPr>
+        <w:t>ما</w:t>
+      </w:r>
+      <w:r>
+        <w:rPr>
+          <w:rFonts w:ascii="Arial" w:eastAsia="Arial" w:hAnsi="Arial" w:cs="Arial"/>
+          <w:b/>
+          <w:bCs/>
+          <w:color w:val="FF5E0E"/>
+          <w:sz w:val="36"/>
+          <w:szCs w:val="36"/>
+          <w:rtl/>
+        </w:rPr>
+        <w:t xml:space="preserve"> </w:t>
+      </w:r>
+      <w:r>
+        <w:rPr>
+          <w:rFonts w:ascii="Arial" w:eastAsia="Arial" w:hAnsi="Arial" w:cs="Arial" w:hint="cs"/>
+          <w:b/>
+          <w:bCs/>
+          <w:color w:val="FF5E0E"/>
+          <w:sz w:val="36"/>
+          <w:szCs w:val="36"/>
+          <w:rtl/>
+        </w:rPr>
+        <w:t>نباید</w:t>
+      </w:r>
+      <w:r>
+        <w:rPr>
+          <w:rFonts w:ascii="Arial" w:eastAsia="Arial" w:hAnsi="Arial" w:cs="Arial"/>
+          <w:b/>
+          <w:bCs/>
+          <w:color w:val="FF5E0E"/>
+          <w:sz w:val="36"/>
+          <w:szCs w:val="36"/>
+          <w:rtl/>
+        </w:rPr>
+        <w:t xml:space="preserve"> </w:t>
+      </w:r>
+      <w:r>
+        <w:rPr>
+          <w:rFonts w:ascii="Arial" w:eastAsia="Arial" w:hAnsi="Arial" w:cs="Arial" w:hint="cs"/>
+          <w:b/>
+          <w:bCs/>
+          <w:color w:val="FF5E0E"/>
+          <w:sz w:val="36"/>
+          <w:szCs w:val="36"/>
+          <w:rtl/>
+        </w:rPr>
+        <w:t>مشتری</w:t>
+      </w:r>
+      <w:r>
+        <w:rPr>
+          <w:rFonts w:ascii="Arial" w:eastAsia="Arial" w:hAnsi="Arial" w:cs="Arial"/>
+          <w:b/>
+          <w:bCs/>
+          <w:color w:val="FF5E0E"/>
+          <w:sz w:val="36"/>
+          <w:szCs w:val="36"/>
+          <w:rtl/>
+        </w:rPr>
+        <w:t xml:space="preserve"> </w:t>
+      </w:r>
+      <w:r>
+        <w:rPr>
+          <w:rFonts w:ascii="Arial" w:eastAsia="Arial" w:hAnsi="Arial" w:cs="Arial" w:hint="cs"/>
+          <w:b/>
+          <w:bCs/>
+          <w:color w:val="FF5E0E"/>
+          <w:sz w:val="36"/>
+          <w:szCs w:val="36"/>
+          <w:rtl/>
+        </w:rPr>
+        <w:t>رو</w:t>
+      </w:r>
+      <w:r>
+        <w:rPr>
+          <w:rFonts w:ascii="Arial" w:eastAsia="Arial" w:hAnsi="Arial" w:cs="Arial"/>
+          <w:b/>
+          <w:bCs/>
+          <w:color w:val="FF5E0E"/>
+          <w:sz w:val="36"/>
+          <w:szCs w:val="36"/>
+          <w:rtl/>
+        </w:rPr>
+        <w:t xml:space="preserve"> </w:t>
+      </w:r>
+      <w:r>
+        <w:rPr>
+          <w:rFonts w:ascii="Arial" w:eastAsia="Arial" w:hAnsi="Arial" w:cs="Arial" w:hint="cs"/>
+          <w:b/>
+          <w:bCs/>
+          <w:color w:val="FF5E0E"/>
+          <w:sz w:val="36"/>
+          <w:szCs w:val="36"/>
+          <w:rtl/>
+        </w:rPr>
+        <w:t>اذیت</w:t>
+      </w:r>
+      <w:r>
+        <w:rPr>
+          <w:rFonts w:ascii="Arial" w:eastAsia="Arial" w:hAnsi="Arial" w:cs="Arial"/>
+          <w:b/>
+          <w:bCs/>
+          <w:color w:val="FF5E0E"/>
+          <w:sz w:val="36"/>
+          <w:szCs w:val="36"/>
+          <w:rtl/>
+        </w:rPr>
+        <w:t xml:space="preserve"> </w:t>
+      </w:r>
+      <w:r>
+        <w:rPr>
+          <w:rFonts w:ascii="Arial" w:eastAsia="Arial" w:hAnsi="Arial" w:cs="Arial" w:hint="cs"/>
+          <w:b/>
+          <w:bCs/>
+          <w:color w:val="FF5E0E"/>
+          <w:sz w:val="36"/>
+          <w:szCs w:val="36"/>
+          <w:rtl/>
+        </w:rPr>
+        <w:t>کنه</w:t>
+      </w:r>
+      <w:r>
+        <w:rPr>
+          <w:rFonts w:ascii="Arial" w:eastAsia="Arial" w:hAnsi="Arial" w:cs="Arial"/>
+          <w:b/>
+          <w:bCs/>
+          <w:color w:val="FF5E0E"/>
+          <w:sz w:val="36"/>
+          <w:szCs w:val="36"/>
+          <w:lang w:val="en-US"/>
+        </w:rPr>
+        <w:t>!</w:t>
+      </w:r>
+      <w:r>
+        <w:rPr>
+          <w:rFonts w:ascii="Arial" w:eastAsia="Arial" w:hAnsi="Arial" w:cs="Arial" w:hint="cs"/>
+          <w:b/>
+          <w:color w:val="FF5E0E"/>
+          <w:sz w:val="36"/>
+          <w:szCs w:val="36"/>
+          <w:rtl/>
+          <w:lang w:bidi="fa-IR"/>
+        </w:rPr>
+        <w:t xml:space="preserve"> </w:t>
+      </w:r>
+    </w:p>
+    <w:p>
+      <w:pPr>
+        <w:bidi/>
+        <w:jc w:val="lowKashida"/>
+        <w:rPr>
+          <w:rFonts w:cstheme="minorBidi"/>
+          <w:sz w:val="24"/>
+          <w:szCs w:val="24"/>
+          <w:rtl/>
+          <w:lang w:val="en-US" w:bidi="fa-IR"/>
+        </w:rPr>
+      </w:pPr>
+      <w:r>
+        <w:rPr>
+          <w:rFonts w:cstheme="minorBidi" w:hint="cs"/>
+          <w:sz w:val="24"/>
+          <w:szCs w:val="24"/>
+          <w:rtl/>
+          <w:lang w:val="en-US" w:bidi="fa-IR"/>
+        </w:rPr>
+        <w:t xml:space="preserve">در واقع هر دو کنترل کننده هایی هستند که اطمینان حاصل می کنند که تعداد مشخصی </w:t>
+      </w:r>
+      <w:r>
+        <w:rPr>
+          <w:rFonts w:cstheme="minorBidi"/>
+          <w:sz w:val="24"/>
+          <w:szCs w:val="24"/>
+          <w:lang w:val="en-US" w:bidi="fa-IR"/>
+        </w:rPr>
+        <w:t>pod</w:t>
+      </w:r>
+      <w:r>
+        <w:rPr>
+          <w:rFonts w:cstheme="minorBidi" w:hint="cs"/>
+          <w:sz w:val="24"/>
+          <w:szCs w:val="24"/>
+          <w:rtl/>
+          <w:lang w:val="en-US" w:bidi="fa-IR"/>
+        </w:rPr>
+        <w:t xml:space="preserve"> در هر لحظه در حال اجراست. </w:t>
+      </w:r>
+      <w:r>
+        <w:rPr>
+          <w:rFonts w:cstheme="minorBidi"/>
+          <w:sz w:val="24"/>
+          <w:szCs w:val="24"/>
+          <w:lang w:val="en-US" w:bidi="fa-IR"/>
+        </w:rPr>
+        <w:t>ReplicationController</w:t>
+      </w:r>
+      <w:r>
+        <w:rPr>
+          <w:rFonts w:cstheme="minorBidi" w:hint="cs"/>
+          <w:sz w:val="24"/>
+          <w:szCs w:val="24"/>
+          <w:rtl/>
+          <w:lang w:val="en-US" w:bidi="fa-IR"/>
+        </w:rPr>
+        <w:t xml:space="preserve"> مدل قدیمی تر است که ساده تر هم می باشد و از یک </w:t>
+      </w:r>
+      <w:r>
+        <w:rPr>
+          <w:rFonts w:cstheme="minorBidi"/>
+          <w:sz w:val="24"/>
+          <w:szCs w:val="24"/>
+          <w:lang w:val="en-US" w:bidi="fa-IR"/>
+        </w:rPr>
+        <w:t>single label</w:t>
+      </w:r>
+      <w:r>
+        <w:rPr>
+          <w:rFonts w:cstheme="minorBidi" w:hint="cs"/>
+          <w:sz w:val="24"/>
+          <w:szCs w:val="24"/>
+          <w:rtl/>
+          <w:lang w:val="en-US" w:bidi="fa-IR"/>
+        </w:rPr>
+        <w:t xml:space="preserve"> </w:t>
+      </w:r>
+      <w:r>
+        <w:rPr>
+          <w:rFonts w:cstheme="minorBidi"/>
+          <w:sz w:val="24"/>
+          <w:szCs w:val="24"/>
+          <w:lang w:val="en-US" w:bidi="fa-IR"/>
+        </w:rPr>
+        <w:t>selector</w:t>
+      </w:r>
+      <w:r>
+        <w:rPr>
+          <w:rFonts w:cstheme="minorBidi" w:hint="cs"/>
+          <w:sz w:val="24"/>
+          <w:szCs w:val="24"/>
+          <w:rtl/>
+          <w:lang w:val="en-US" w:bidi="fa-IR"/>
+        </w:rPr>
+        <w:t xml:space="preserve"> برای شناسایی </w:t>
+      </w:r>
+      <w:r>
+        <w:rPr>
+          <w:rFonts w:cstheme="minorBidi"/>
+          <w:sz w:val="24"/>
+          <w:szCs w:val="24"/>
+          <w:lang w:val="en-US" w:bidi="fa-IR"/>
+        </w:rPr>
+        <w:t>pod</w:t>
+      </w:r>
+      <w:r>
+        <w:rPr>
+          <w:rFonts w:cstheme="minorBidi" w:hint="cs"/>
+          <w:sz w:val="24"/>
+          <w:szCs w:val="24"/>
+          <w:rtl/>
+          <w:lang w:val="en-US" w:bidi="fa-IR"/>
+        </w:rPr>
+        <w:t xml:space="preserve"> ها استفاده می کند</w:t>
+      </w:r>
+      <w:r>
+        <w:rPr>
+          <w:rFonts w:cstheme="minorBidi" w:hint="cs"/>
+          <w:sz w:val="24"/>
+          <w:szCs w:val="24"/>
+          <w:rtl/>
+          <w:lang w:val="en-US" w:bidi="fa-IR"/>
+        </w:rPr>
+        <w:t xml:space="preserve">.(بنابراین نمی تواند به صورت پیچیده میان آن ها انتخاب کند) اما </w:t>
+      </w:r>
+      <w:r>
+        <w:rPr>
+          <w:rFonts w:cstheme="minorBidi"/>
+          <w:sz w:val="24"/>
+          <w:szCs w:val="24"/>
+          <w:lang w:val="en-US" w:bidi="fa-IR"/>
+        </w:rPr>
+        <w:t>ReplicaSet</w:t>
+      </w:r>
+      <w:r>
+        <w:rPr>
+          <w:rFonts w:cstheme="minorBidi" w:hint="cs"/>
+          <w:sz w:val="24"/>
+          <w:szCs w:val="24"/>
+          <w:rtl/>
+          <w:lang w:val="en-US" w:bidi="fa-IR"/>
+        </w:rPr>
+        <w:t xml:space="preserve"> ها پیشرفته تر اند و از </w:t>
+      </w:r>
+      <w:r>
+        <w:rPr>
+          <w:rFonts w:cstheme="minorBidi"/>
+          <w:sz w:val="24"/>
+          <w:szCs w:val="24"/>
+          <w:lang w:val="en-US" w:bidi="fa-IR"/>
+        </w:rPr>
+        <w:t>set-based selector</w:t>
+      </w:r>
+      <w:r>
+        <w:rPr>
+          <w:rFonts w:cstheme="minorBidi" w:hint="cs"/>
+          <w:sz w:val="24"/>
+          <w:szCs w:val="24"/>
+          <w:rtl/>
+          <w:lang w:val="en-US" w:bidi="fa-IR"/>
+        </w:rPr>
+        <w:t xml:space="preserve"> ها استفاده می کنند که عموماً توسط کنترلر های سطح بالاتر مانند </w:t>
+      </w:r>
+      <w:r>
+        <w:rPr>
+          <w:rFonts w:cstheme="minorBidi"/>
+          <w:sz w:val="24"/>
+          <w:szCs w:val="24"/>
+          <w:lang w:val="en-US" w:bidi="fa-IR"/>
+        </w:rPr>
+        <w:t>deployment</w:t>
+      </w:r>
+      <w:r>
+        <w:rPr>
+          <w:rFonts w:cstheme="minorBidi" w:hint="cs"/>
+          <w:sz w:val="24"/>
+          <w:szCs w:val="24"/>
+          <w:rtl/>
+          <w:lang w:val="en-US" w:bidi="fa-IR"/>
+        </w:rPr>
+        <w:t xml:space="preserve"> ها مدیریت می شوند و در انتخاب </w:t>
+      </w:r>
+      <w:r>
+        <w:rPr>
+          <w:rFonts w:cstheme="minorBidi"/>
+          <w:sz w:val="24"/>
+          <w:szCs w:val="24"/>
+          <w:lang w:val="en-US" w:bidi="fa-IR"/>
+        </w:rPr>
+        <w:t>pod</w:t>
+      </w:r>
+      <w:r>
+        <w:rPr>
+          <w:rFonts w:cstheme="minorBidi" w:hint="cs"/>
+          <w:sz w:val="24"/>
+          <w:szCs w:val="24"/>
+          <w:rtl/>
+          <w:lang w:val="en-US" w:bidi="fa-IR"/>
+        </w:rPr>
+        <w:t xml:space="preserve"> ها انعطاف پذیر تر اند.</w:t>
+      </w:r>
+      <w:r>
+        <w:rPr>
+          <w:rFonts w:cstheme="minorBidi" w:hint="cs"/>
+          <w:sz w:val="24"/>
+          <w:szCs w:val="24"/>
+          <w:rtl/>
+          <w:lang w:val="en-US" w:bidi="fa-IR"/>
+        </w:rPr>
+        <w:t xml:space="preserve"> ما در </w:t>
+      </w:r>
+      <w:r>
+        <w:rPr>
+          <w:rFonts w:cstheme="minorBidi"/>
+          <w:sz w:val="24"/>
+          <w:szCs w:val="24"/>
+          <w:lang w:val="en-US" w:bidi="fa-IR"/>
+        </w:rPr>
+        <w:t>deployment</w:t>
+      </w:r>
+      <w:r>
+        <w:rPr>
+          <w:rFonts w:cstheme="minorBidi" w:hint="cs"/>
+          <w:sz w:val="24"/>
+          <w:szCs w:val="24"/>
+          <w:rtl/>
+          <w:lang w:val="en-US" w:bidi="fa-IR"/>
+        </w:rPr>
+        <w:t xml:space="preserve"> های جدید نباید از </w:t>
+      </w:r>
+      <w:r>
+        <w:rPr>
+          <w:rFonts w:cstheme="minorBidi"/>
+          <w:sz w:val="24"/>
+          <w:szCs w:val="24"/>
+          <w:lang w:val="en-US" w:bidi="fa-IR"/>
+        </w:rPr>
+        <w:t>ReplicationController</w:t>
+      </w:r>
+      <w:r>
+        <w:rPr>
+          <w:rFonts w:cstheme="minorBidi" w:hint="cs"/>
+          <w:sz w:val="24"/>
+          <w:szCs w:val="24"/>
+          <w:rtl/>
+          <w:lang w:val="en-US" w:bidi="fa-IR"/>
+        </w:rPr>
+        <w:t xml:space="preserve"> استفاده کنیم.</w:t>
+      </w:r>
+    </w:p>
+    <w:p>
+      <w:pPr>
+        <w:bidi/>
+        <w:jc w:val="lowKashida"/>
+        <w:rPr>
+          <w:rFonts w:cstheme="minorBidi" w:hint="cs"/>
+          <w:sz w:val="24"/>
+          <w:szCs w:val="24"/>
+          <w:rtl/>
+          <w:lang w:val="en-US" w:bidi="fa-IR"/>
+        </w:rPr>
+      </w:pPr>
+      <w:r>
+        <w:rPr>
+          <w:rFonts w:cstheme="minorBidi" w:hint="cs"/>
+          <w:sz w:val="24"/>
+          <w:szCs w:val="24"/>
+          <w:rtl/>
+          <w:lang w:val="en-US" w:bidi="fa-IR"/>
+        </w:rPr>
+        <w:t xml:space="preserve">با توجه به توضیحات داده شده، هر </w:t>
+      </w:r>
+      <w:r>
+        <w:rPr>
+          <w:rFonts w:cstheme="minorBidi"/>
+          <w:sz w:val="24"/>
+          <w:szCs w:val="24"/>
+          <w:lang w:val="en-US" w:bidi="fa-IR"/>
+        </w:rPr>
+        <w:t>ReplicationController</w:t>
+      </w:r>
+      <w:r>
+        <w:rPr>
+          <w:rFonts w:cstheme="minorBidi" w:hint="cs"/>
+          <w:sz w:val="24"/>
+          <w:szCs w:val="24"/>
+          <w:rtl/>
+          <w:lang w:val="en-US" w:bidi="fa-IR"/>
+        </w:rPr>
+        <w:t xml:space="preserve"> تلاش می کند که به صورت مستقل، 1 پاد را </w:t>
+      </w:r>
+      <w:r>
+        <w:rPr>
+          <w:rFonts w:cstheme="minorBidi"/>
+          <w:sz w:val="24"/>
+          <w:szCs w:val="24"/>
+          <w:lang w:val="en-US" w:bidi="fa-IR"/>
+        </w:rPr>
+        <w:t>maintain</w:t>
+      </w:r>
+      <w:r>
+        <w:rPr>
+          <w:rFonts w:cstheme="minorBidi" w:hint="cs"/>
+          <w:sz w:val="24"/>
+          <w:szCs w:val="24"/>
+          <w:rtl/>
+          <w:lang w:val="en-US" w:bidi="fa-IR"/>
+        </w:rPr>
+        <w:t xml:space="preserve"> کند که بتواند با </w:t>
+      </w:r>
+      <w:r>
+        <w:rPr>
+          <w:rFonts w:cstheme="minorBidi"/>
+          <w:sz w:val="24"/>
+          <w:szCs w:val="24"/>
+          <w:lang w:val="en-US" w:bidi="fa-IR"/>
+        </w:rPr>
+        <w:t>selector</w:t>
+      </w:r>
+      <w:r>
+        <w:rPr>
+          <w:rFonts w:cstheme="minorBidi" w:hint="cs"/>
+          <w:sz w:val="24"/>
+          <w:szCs w:val="24"/>
+          <w:rtl/>
+          <w:lang w:val="en-US" w:bidi="fa-IR"/>
+        </w:rPr>
+        <w:t xml:space="preserve"> اش آن را انتخاب کند.</w:t>
+      </w:r>
+      <w:r>
+        <w:rPr>
+          <w:rFonts w:cstheme="minorBidi" w:hint="cs"/>
+          <w:sz w:val="24"/>
+          <w:szCs w:val="24"/>
+          <w:rtl/>
+          <w:lang w:val="en-US" w:bidi="fa-IR"/>
+        </w:rPr>
+        <w:t xml:space="preserve"> چون تمامی تنظیماتشان یکسان می باشد، هر دو تلاش می کنند که یک </w:t>
+      </w:r>
+      <w:r>
+        <w:rPr>
+          <w:rFonts w:cstheme="minorBidi"/>
+          <w:sz w:val="24"/>
+          <w:szCs w:val="24"/>
+          <w:lang w:val="en-US" w:bidi="fa-IR"/>
+        </w:rPr>
+        <w:t>pod</w:t>
+      </w:r>
+      <w:r>
+        <w:rPr>
+          <w:rFonts w:cstheme="minorBidi" w:hint="cs"/>
+          <w:sz w:val="24"/>
+          <w:szCs w:val="24"/>
+          <w:rtl/>
+          <w:lang w:val="en-US" w:bidi="fa-IR"/>
+        </w:rPr>
+        <w:t xml:space="preserve"> مشخص را انتخاب کنند</w:t>
+      </w:r>
+      <w:r>
+        <w:rPr>
+          <w:rFonts w:cstheme="minorBidi" w:hint="cs"/>
+          <w:sz w:val="24"/>
+          <w:szCs w:val="24"/>
+          <w:rtl/>
+          <w:lang w:val="en-US" w:bidi="fa-IR"/>
+        </w:rPr>
+        <w:t xml:space="preserve">، پس اولین کنترلر آن را می سازد و دومین کنترلر </w:t>
+      </w:r>
+      <w:r>
+        <w:rPr>
+          <w:rFonts w:cstheme="minorBidi" w:hint="cs"/>
+          <w:sz w:val="24"/>
+          <w:szCs w:val="24"/>
+          <w:rtl/>
+          <w:lang w:val="en-US" w:bidi="fa-IR"/>
+        </w:rPr>
+        <w:t xml:space="preserve">هم </w:t>
+      </w:r>
+      <w:r>
+        <w:rPr>
+          <w:rFonts w:cstheme="minorBidi"/>
+          <w:sz w:val="24"/>
+          <w:szCs w:val="24"/>
+          <w:lang w:val="en-US" w:bidi="fa-IR"/>
+        </w:rPr>
+        <w:t>pod</w:t>
+      </w:r>
+      <w:r>
+        <w:rPr>
+          <w:rFonts w:cstheme="minorBidi" w:hint="cs"/>
+          <w:sz w:val="24"/>
+          <w:szCs w:val="24"/>
+          <w:rtl/>
+          <w:lang w:val="en-US" w:bidi="fa-IR"/>
+        </w:rPr>
+        <w:t xml:space="preserve"> ای را می سازد اما مساله در این است که به صورت اتوماتیک هنگام ساختن </w:t>
+      </w:r>
+      <w:r>
+        <w:rPr>
+          <w:rFonts w:cstheme="minorBidi"/>
+          <w:sz w:val="24"/>
+          <w:szCs w:val="24"/>
+          <w:lang w:val="en-US" w:bidi="fa-IR"/>
+        </w:rPr>
+        <w:t>pod</w:t>
+      </w:r>
+      <w:r>
+        <w:rPr>
+          <w:rFonts w:cstheme="minorBidi" w:hint="cs"/>
+          <w:sz w:val="24"/>
+          <w:szCs w:val="24"/>
+          <w:rtl/>
+          <w:lang w:val="en-US" w:bidi="fa-IR"/>
+        </w:rPr>
+        <w:t xml:space="preserve"> ها یک </w:t>
+      </w:r>
+      <w:r>
+        <w:rPr>
+          <w:rFonts w:cstheme="minorBidi"/>
+          <w:sz w:val="24"/>
+          <w:szCs w:val="24"/>
+          <w:lang w:bidi="fa-IR"/>
+        </w:rPr>
+        <w:t>pod-template-hash</w:t>
+      </w:r>
+      <w:r>
+        <w:rPr>
+          <w:rFonts w:cstheme="minorBidi" w:hint="cs"/>
+          <w:sz w:val="24"/>
+          <w:szCs w:val="24"/>
+          <w:rtl/>
+          <w:lang w:bidi="fa-IR"/>
+        </w:rPr>
+        <w:t xml:space="preserve"> هم پشت صحنه اضافه می شود که از هم قابل تمییز دادن هستند.</w:t>
+      </w:r>
+      <w:r>
+        <w:rPr>
+          <w:rFonts w:cstheme="minorBidi" w:hint="cs"/>
+          <w:sz w:val="24"/>
+          <w:szCs w:val="24"/>
+          <w:rtl/>
+          <w:lang w:bidi="fa-IR"/>
+        </w:rPr>
+        <w:t xml:space="preserve">(البته اول من از </w:t>
+      </w:r>
+      <w:r>
+        <w:rPr>
+          <w:rFonts w:cstheme="minorBidi"/>
+          <w:sz w:val="24"/>
+          <w:szCs w:val="24"/>
+          <w:lang w:val="en-US" w:bidi="fa-IR"/>
+        </w:rPr>
+        <w:t>hash</w:t>
+      </w:r>
+      <w:r>
+        <w:rPr>
+          <w:rFonts w:cstheme="minorBidi" w:hint="cs"/>
+          <w:sz w:val="24"/>
+          <w:szCs w:val="24"/>
+          <w:rtl/>
+          <w:lang w:val="en-US" w:bidi="fa-IR"/>
+        </w:rPr>
+        <w:t xml:space="preserve"> پشت صحنه خبر نداشتم و انتظار داشتم 1 </w:t>
+      </w:r>
+      <w:r>
+        <w:rPr>
+          <w:rFonts w:cstheme="minorBidi"/>
+          <w:sz w:val="24"/>
+          <w:szCs w:val="24"/>
+          <w:lang w:val="en-US" w:bidi="fa-IR"/>
+        </w:rPr>
+        <w:t>pod</w:t>
+      </w:r>
+      <w:r>
+        <w:rPr>
+          <w:rFonts w:cstheme="minorBidi" w:hint="cs"/>
+          <w:sz w:val="24"/>
+          <w:szCs w:val="24"/>
+          <w:rtl/>
+          <w:lang w:val="en-US" w:bidi="fa-IR"/>
+        </w:rPr>
+        <w:t xml:space="preserve"> ساخته بشه اما 2 تا شد</w:t>
+      </w:r>
+      <w:r>
+        <w:rPr>
+          <w:rFonts w:cstheme="minorBidi" w:hint="cs"/>
+          <w:sz w:val="24"/>
+          <w:szCs w:val="24"/>
+          <w:rtl/>
+          <w:lang w:bidi="fa-IR"/>
+        </w:rPr>
+        <w:t>)</w:t>
+      </w:r>
+    </w:p>
+    <w:p>
+      <w:pPr>
+        <w:bidi/>
+        <w:jc w:val="lowKashida"/>
+        <w:rPr>
+          <w:rFonts w:cstheme="minorBidi"/>
+          <w:sz w:val="24"/>
+          <w:szCs w:val="24"/>
+          <w:rtl/>
+          <w:lang w:val="en-US" w:bidi="fa-IR"/>
+        </w:rPr>
+      </w:pPr>
+      <w:r>
+        <w:rPr>
+          <w:rFonts w:cstheme="minorBidi" w:hint="cs"/>
+          <w:sz w:val="24"/>
+          <w:szCs w:val="24"/>
+          <w:rtl/>
+          <w:lang w:val="en-US" w:bidi="fa-IR"/>
+        </w:rPr>
+        <w:t xml:space="preserve">ابتدا </w:t>
+      </w:r>
+      <w:r>
+        <w:rPr>
+          <w:rFonts w:cstheme="minorBidi"/>
+          <w:sz w:val="24"/>
+          <w:szCs w:val="24"/>
+          <w:lang w:val="en-US" w:bidi="fa-IR"/>
+        </w:rPr>
+        <w:t>manifest</w:t>
+      </w:r>
+      <w:r>
+        <w:rPr>
+          <w:rFonts w:cstheme="minorBidi" w:hint="cs"/>
+          <w:sz w:val="24"/>
+          <w:szCs w:val="24"/>
+          <w:rtl/>
+          <w:lang w:val="en-US" w:bidi="fa-IR"/>
+        </w:rPr>
+        <w:t xml:space="preserve"> داده شده را ذخیره کردیم و با استفاده از دستور زیر آن را </w:t>
+      </w:r>
+      <w:r>
+        <w:rPr>
+          <w:rFonts w:cstheme="minorBidi"/>
+          <w:sz w:val="24"/>
+          <w:szCs w:val="24"/>
+          <w:lang w:val="en-US" w:bidi="fa-IR"/>
+        </w:rPr>
+        <w:t>apply</w:t>
+      </w:r>
+      <w:r>
+        <w:rPr>
+          <w:rFonts w:cstheme="minorBidi" w:hint="cs"/>
+          <w:sz w:val="24"/>
+          <w:szCs w:val="24"/>
+          <w:rtl/>
+          <w:lang w:val="en-US" w:bidi="fa-IR"/>
+        </w:rPr>
+        <w:t xml:space="preserve"> کردیم:</w:t>
+      </w:r>
+    </w:p>
+    <w:p>
+      <w:pPr>
+        <w:bidi/>
+        <w:jc w:val="center"/>
+        <w:rPr>
+          <w:rFonts w:cstheme="minorBidi"/>
+          <w:sz w:val="24"/>
+          <w:szCs w:val="24"/>
+          <w:rtl/>
+          <w:lang w:val="en-US" w:bidi="fa-IR"/>
+        </w:rPr>
+      </w:pPr>
+      <w:r>
+        <w:rPr>
+          <w:rFonts w:cstheme="minorBidi" w:hint="cs"/>
+          <w:noProof/>
+          <w:sz w:val="24"/>
+          <w:szCs w:val="24"/>
+          <w:rtl/>
+          <w:lang w:val="fa-IR" w:bidi="fa-IR"/>
+        </w:rPr>
+        <w:drawing>
+          <wp:inline distT="0" distB="0" distL="0" distR="0" wp14:anchorId="5AE72676" wp14:editId="2C702857">
+            <wp:extent cx="5943600" cy="1012825"/>
+            <wp:effectExtent l="0" t="0" r="0" b="0"/>
+            <wp:docPr id="2147138372" name="Picture 3"/>
+            <wp:cNvGraphicFramePr>
+              <a:graphicFrameLocks xmlns:a="http://schemas.openxmlformats.org/drawingml/2006/main" noChangeAspect="1"/>
+            </wp:cNvGraphicFramePr>
+            <a:graphic xmlns:a="http://schemas.openxmlformats.org/drawingml/2006/main">
+              <a:graphicData uri="http://schemas.openxmlformats.org/drawingml/2006/picture">
+                <pic:pic xmlns:pic="http://schemas.openxmlformats.org/drawingml/2006/picture">
+                  <pic:nvPicPr>
+                    <pic:cNvPr id="2147138372" name="Picture 2147138372"/>
+                    <pic:cNvPicPr/>
+                  </pic:nvPicPr>
+                  <pic:blipFill>
+                    <a:blip r:embed="rId9">
+                      <a:extLst>
+                        <a:ext uri="{28A0092B-C50C-407E-A947-70E740481C1C}">
+                          <a14:useLocalDpi xmlns:a14="http://schemas.microsoft.com/office/drawing/2010/main" val="0"/>
+                        </a:ext>
+                      </a:extLst>
+                    </a:blip>
+                    <a:stretch>
+                      <a:fillRect/>
+                    </a:stretch>
+                  </pic:blipFill>
+                  <pic:spPr>
+                    <a:xfrm>
+                      <a:off x="0" y="0"/>
+                      <a:ext cx="5943600" cy="1012825"/>
+                    </a:xfrm>
+                    <a:prstGeom prst="rect">
+                      <a:avLst/>
+                    </a:prstGeom>
+                  </pic:spPr>
+                </pic:pic>
+              </a:graphicData>
+            </a:graphic>
+          </wp:inline>
+        </w:drawing>
+      </w:r>
+    </w:p>
+    <w:p>
+      <w:pPr>
+        <w:bidi/>
+        <w:rPr>
+          <w:rFonts w:cstheme="minorBidi"/>
+          <w:sz w:val="24"/>
+          <w:szCs w:val="24"/>
+          <w:rtl/>
+          <w:lang w:val="en-US" w:bidi="fa-IR"/>
+        </w:rPr>
+      </w:pPr>
+      <w:r>
+        <w:rPr>
+          <w:rFonts w:cstheme="minorBidi" w:hint="cs"/>
+          <w:sz w:val="24"/>
+          <w:szCs w:val="24"/>
+          <w:rtl/>
+          <w:lang w:val="en-US" w:bidi="fa-IR"/>
+        </w:rPr>
+        <w:lastRenderedPageBreak/>
+        <w:t xml:space="preserve">حال می توانیم خروجی را ببینیم: (باید دقت کرد که گرچه </w:t>
+      </w:r>
+      <w:r>
+        <w:rPr>
+          <w:rFonts w:cstheme="minorBidi"/>
+          <w:sz w:val="24"/>
+          <w:szCs w:val="24"/>
+          <w:lang w:val="en-US" w:bidi="fa-IR"/>
+        </w:rPr>
+        <w:t>label</w:t>
+      </w:r>
+      <w:r>
+        <w:rPr>
+          <w:rFonts w:cstheme="minorBidi" w:hint="cs"/>
+          <w:sz w:val="24"/>
+          <w:szCs w:val="24"/>
+          <w:rtl/>
+          <w:lang w:val="en-US" w:bidi="fa-IR"/>
+        </w:rPr>
+        <w:t xml:space="preserve"> ها یکسان اند اما در انتها می بینیم که </w:t>
+      </w:r>
+      <w:r>
+        <w:rPr>
+          <w:rFonts w:cstheme="minorBidi"/>
+          <w:sz w:val="24"/>
+          <w:szCs w:val="24"/>
+          <w:lang w:val="en-US" w:bidi="fa-IR"/>
+        </w:rPr>
+        <w:t>hash</w:t>
+      </w:r>
+      <w:r>
+        <w:rPr>
+          <w:rFonts w:cstheme="minorBidi" w:hint="cs"/>
+          <w:sz w:val="24"/>
+          <w:szCs w:val="24"/>
+          <w:rtl/>
+          <w:lang w:val="en-US" w:bidi="fa-IR"/>
+        </w:rPr>
+        <w:t xml:space="preserve"> به آن ها اضافه شده است</w:t>
+      </w:r>
+      <w:r>
+        <w:rPr>
+          <w:rFonts w:cstheme="minorBidi" w:hint="cs"/>
+          <w:sz w:val="24"/>
+          <w:szCs w:val="24"/>
+          <w:rtl/>
+          <w:lang w:val="en-US" w:bidi="fa-IR"/>
+        </w:rPr>
+        <w:t xml:space="preserve"> و </w:t>
+      </w:r>
+      <w:r>
+        <w:rPr>
+          <w:rFonts w:cstheme="minorBidi"/>
+          <w:sz w:val="24"/>
+          <w:szCs w:val="24"/>
+          <w:lang w:val="en-US" w:bidi="fa-IR"/>
+        </w:rPr>
+        <w:t>name</w:t>
+      </w:r>
+      <w:r>
+        <w:rPr>
+          <w:rFonts w:cstheme="minorBidi" w:hint="cs"/>
+          <w:sz w:val="24"/>
+          <w:szCs w:val="24"/>
+          <w:rtl/>
+          <w:lang w:val="en-US" w:bidi="fa-IR"/>
+        </w:rPr>
+        <w:t xml:space="preserve"> ها متفاوت است</w:t>
+      </w:r>
+      <w:r>
+        <w:rPr>
+          <w:rFonts w:cstheme="minorBidi" w:hint="cs"/>
+          <w:sz w:val="24"/>
+          <w:szCs w:val="24"/>
+          <w:rtl/>
+          <w:lang w:val="en-US" w:bidi="fa-IR"/>
+        </w:rPr>
+        <w:t>)</w:t>
+      </w:r>
+    </w:p>
+    <w:p>
+      <w:pPr>
+        <w:bidi/>
+        <w:jc w:val="center"/>
+        <w:rPr>
+          <w:rFonts w:cstheme="minorBidi" w:hint="cs"/>
+          <w:sz w:val="24"/>
+          <w:szCs w:val="24"/>
+          <w:rtl/>
+          <w:lang w:val="en-US" w:bidi="fa-IR"/>
+        </w:rPr>
+      </w:pPr>
+      <w:r>
+        <w:rPr>
+          <w:rFonts w:cstheme="minorBidi" w:hint="cs"/>
+          <w:noProof/>
+          <w:sz w:val="24"/>
+          <w:szCs w:val="24"/>
+          <w:rtl/>
+          <w:lang w:val="fa-IR" w:bidi="fa-IR"/>
+        </w:rPr>
+        <w:drawing>
+          <wp:inline distT="0" distB="0" distL="0" distR="0" wp14:anchorId="4E2024FD" wp14:editId="47E456BE">
+            <wp:extent cx="6216905" cy="2679700"/>
+            <wp:effectExtent l="0" t="0" r="0" b="6350"/>
+            <wp:docPr id="350734834" name="Picture 4"/>
+            <wp:cNvGraphicFramePr>
+              <a:graphicFrameLocks xmlns:a="http://schemas.openxmlformats.org/drawingml/2006/main" noChangeAspect="1"/>
+            </wp:cNvGraphicFramePr>
+            <a:graphic xmlns:a="http://schemas.openxmlformats.org/drawingml/2006/main">
+              <a:graphicData uri="http://schemas.openxmlformats.org/drawingml/2006/picture">
+                <pic:pic xmlns:pic="http://schemas.openxmlformats.org/drawingml/2006/picture">
+                  <pic:nvPicPr>
+                    <pic:cNvPr id="350734834" name="Picture 350734834"/>
+                    <pic:cNvPicPr/>
+                  </pic:nvPicPr>
+                  <pic:blipFill>
+                    <a:blip r:embed="rId10" cstate="print">
+                      <a:extLst>
+                        <a:ext uri="{28A0092B-C50C-407E-A947-70E740481C1C}">
+                          <a14:useLocalDpi xmlns:a14="http://schemas.microsoft.com/office/drawing/2010/main" val="0"/>
+                        </a:ext>
+                      </a:extLst>
+                    </a:blip>
+                    <a:stretch>
+                      <a:fillRect/>
+                    </a:stretch>
+                  </pic:blipFill>
+                  <pic:spPr>
+                    <a:xfrm>
+                      <a:off x="0" y="0"/>
+                      <a:ext cx="6225825" cy="2683545"/>
+                    </a:xfrm>
+                    <a:prstGeom prst="rect">
+                      <a:avLst/>
+                    </a:prstGeom>
+                  </pic:spPr>
+                </pic:pic>
+              </a:graphicData>
+            </a:graphic>
+          </wp:inline>
+        </w:drawing>
+      </w:r>
+    </w:p>
+    <w:p>
+      <w:pPr>
+        <w:bidi/>
+        <w:jc w:val="lowKashida"/>
+        <w:rPr>
+          <w:rFonts w:cstheme="minorBidi"/>
+          <w:sz w:val="24"/>
+          <w:szCs w:val="24"/>
+          <w:rtl/>
+          <w:lang w:val="en-US" w:bidi="fa-IR"/>
+        </w:rPr>
+      </w:pPr>
+      <w:r>
+        <w:rPr>
+          <w:rFonts w:cstheme="minorBidi" w:hint="cs"/>
+          <w:sz w:val="24"/>
+          <w:szCs w:val="24"/>
+          <w:rtl/>
+          <w:lang w:val="en-US" w:bidi="fa-IR"/>
+        </w:rPr>
+        <w:t xml:space="preserve">اگر از </w:t>
+      </w:r>
+      <w:r>
+        <w:rPr>
+          <w:rFonts w:cstheme="minorBidi"/>
+          <w:sz w:val="24"/>
+          <w:szCs w:val="24"/>
+          <w:lang w:val="en-US" w:bidi="fa-IR"/>
+        </w:rPr>
+        <w:t>ReplicationController</w:t>
+      </w:r>
+      <w:r>
+        <w:rPr>
+          <w:rFonts w:cstheme="minorBidi" w:hint="cs"/>
+          <w:sz w:val="24"/>
+          <w:szCs w:val="24"/>
+          <w:rtl/>
+          <w:lang w:val="en-US" w:bidi="fa-IR"/>
+        </w:rPr>
+        <w:t xml:space="preserve"> داریم استفاده می کنیم چاره این است که در </w:t>
+      </w:r>
+      <w:r>
+        <w:rPr>
+          <w:rFonts w:cstheme="minorBidi"/>
+          <w:sz w:val="24"/>
+          <w:szCs w:val="24"/>
+          <w:lang w:val="en-US" w:bidi="fa-IR"/>
+        </w:rPr>
+        <w:t>manifest</w:t>
+      </w:r>
+      <w:r>
+        <w:rPr>
+          <w:rFonts w:cstheme="minorBidi" w:hint="cs"/>
+          <w:sz w:val="24"/>
+          <w:szCs w:val="24"/>
+          <w:rtl/>
+          <w:lang w:val="en-US" w:bidi="fa-IR"/>
+        </w:rPr>
+        <w:t xml:space="preserve">، در قسمت </w:t>
+      </w:r>
+      <w:r>
+        <w:rPr>
+          <w:rFonts w:cstheme="minorBidi"/>
+          <w:sz w:val="24"/>
+          <w:szCs w:val="24"/>
+          <w:lang w:val="en-US" w:bidi="fa-IR"/>
+        </w:rPr>
+        <w:t>image</w:t>
+      </w:r>
+      <w:r>
+        <w:rPr>
+          <w:rFonts w:cstheme="minorBidi" w:hint="cs"/>
+          <w:sz w:val="24"/>
+          <w:szCs w:val="24"/>
+          <w:rtl/>
+          <w:lang w:val="en-US" w:bidi="fa-IR"/>
+        </w:rPr>
+        <w:t xml:space="preserve"> نام را از 20 به 21 تغییر بدهیم یعنی: </w:t>
+      </w:r>
+      <w:r>
+        <w:rPr>
+          <w:rFonts w:cstheme="minorBidi"/>
+          <w:sz w:val="24"/>
+          <w:szCs w:val="24"/>
+          <w:lang w:val="en-US" w:bidi="fa-IR"/>
+        </w:rPr>
+        <w:t>nginx:1.21</w:t>
+      </w:r>
+      <w:r>
+        <w:rPr>
+          <w:rFonts w:cstheme="minorBidi" w:hint="cs"/>
+          <w:sz w:val="24"/>
+          <w:szCs w:val="24"/>
+          <w:rtl/>
+          <w:lang w:val="en-US" w:bidi="fa-IR"/>
+        </w:rPr>
+        <w:t xml:space="preserve"> و دوباره دستور </w:t>
+      </w:r>
+      <w:r>
+        <w:rPr>
+          <w:rFonts w:cstheme="minorBidi"/>
+          <w:sz w:val="24"/>
+          <w:szCs w:val="24"/>
+          <w:lang w:val="en-US" w:bidi="fa-IR"/>
+        </w:rPr>
+        <w:t>apply</w:t>
+      </w:r>
+      <w:r>
+        <w:rPr>
+          <w:rFonts w:cstheme="minorBidi" w:hint="cs"/>
+          <w:sz w:val="24"/>
+          <w:szCs w:val="24"/>
+          <w:rtl/>
+          <w:lang w:val="en-US" w:bidi="fa-IR"/>
+        </w:rPr>
+        <w:t xml:space="preserve"> رو بزنیم و به صورت دستی </w:t>
+      </w:r>
+      <w:r>
+        <w:rPr>
+          <w:rFonts w:cstheme="minorBidi"/>
+          <w:sz w:val="24"/>
+          <w:szCs w:val="24"/>
+          <w:lang w:val="en-US" w:bidi="fa-IR"/>
+        </w:rPr>
+        <w:t>pod</w:t>
+      </w:r>
+      <w:r>
+        <w:rPr>
+          <w:rFonts w:cstheme="minorBidi" w:hint="cs"/>
+          <w:sz w:val="24"/>
+          <w:szCs w:val="24"/>
+          <w:rtl/>
+          <w:lang w:val="en-US" w:bidi="fa-IR"/>
+        </w:rPr>
+        <w:t xml:space="preserve"> های قدیمی را پاک بکنیم که این روش بسیار بدی می باشد چون همراه با </w:t>
+      </w:r>
+      <w:r>
+        <w:rPr>
+          <w:rFonts w:cstheme="minorBidi"/>
+          <w:sz w:val="24"/>
+          <w:szCs w:val="24"/>
+          <w:lang w:val="en-US" w:bidi="fa-IR"/>
+        </w:rPr>
+        <w:t>down time</w:t>
+      </w:r>
+      <w:r>
+        <w:rPr>
+          <w:rFonts w:cstheme="minorBidi" w:hint="cs"/>
+          <w:sz w:val="24"/>
+          <w:szCs w:val="24"/>
+          <w:rtl/>
+          <w:lang w:val="en-US" w:bidi="fa-IR"/>
+        </w:rPr>
+        <w:t xml:space="preserve"> می باشد و به صورت دستی باید اعمال شود. اگر به سراغ </w:t>
+      </w:r>
+      <w:r>
+        <w:rPr>
+          <w:rFonts w:cstheme="minorBidi"/>
+          <w:sz w:val="24"/>
+          <w:szCs w:val="24"/>
+          <w:lang w:val="en-US" w:bidi="fa-IR"/>
+        </w:rPr>
+        <w:t>ReplicaSet</w:t>
+      </w:r>
+      <w:r>
+        <w:rPr>
+          <w:rFonts w:cstheme="minorBidi" w:hint="cs"/>
+          <w:sz w:val="24"/>
+          <w:szCs w:val="24"/>
+          <w:rtl/>
+          <w:lang w:val="en-US" w:bidi="fa-IR"/>
+        </w:rPr>
+        <w:t xml:space="preserve"> ها برویم، می توانیم باز دستی خط مربوط به </w:t>
+      </w:r>
+      <w:r>
+        <w:rPr>
+          <w:rFonts w:cstheme="minorBidi"/>
+          <w:sz w:val="24"/>
+          <w:szCs w:val="24"/>
+          <w:lang w:val="en-US" w:bidi="fa-IR"/>
+        </w:rPr>
+        <w:t>image</w:t>
+      </w:r>
+      <w:r>
+        <w:rPr>
+          <w:rFonts w:cstheme="minorBidi" w:hint="cs"/>
+          <w:sz w:val="24"/>
+          <w:szCs w:val="24"/>
+          <w:rtl/>
+          <w:lang w:val="en-US" w:bidi="fa-IR"/>
+        </w:rPr>
+        <w:t xml:space="preserve"> را تغییر دهیم و مقیاس به پایین و بالا به ترتیب داشته باشیم که </w:t>
+      </w:r>
+      <w:r>
+        <w:rPr>
+          <w:rFonts w:cstheme="minorBidi"/>
+          <w:sz w:val="24"/>
+          <w:szCs w:val="24"/>
+          <w:lang w:val="en-US" w:bidi="fa-IR"/>
+        </w:rPr>
+        <w:t>down time</w:t>
+      </w:r>
+      <w:r>
+        <w:rPr>
+          <w:rFonts w:cstheme="minorBidi" w:hint="cs"/>
+          <w:sz w:val="24"/>
+          <w:szCs w:val="24"/>
+          <w:rtl/>
+          <w:lang w:val="en-US" w:bidi="fa-IR"/>
+        </w:rPr>
+        <w:t xml:space="preserve"> کاهش می یابد اما باز هم دستی داریم عمل می کنیم که بد است.</w:t>
+      </w:r>
+      <w:r>
+        <w:rPr>
+          <w:rFonts w:cstheme="minorBidi" w:hint="cs"/>
+          <w:sz w:val="24"/>
+          <w:szCs w:val="24"/>
+          <w:rtl/>
+          <w:lang w:val="en-US" w:bidi="fa-IR"/>
+        </w:rPr>
+        <w:t xml:space="preserve"> بهترین روش استفاده از </w:t>
+      </w:r>
+      <w:r>
+        <w:rPr>
+          <w:rFonts w:cstheme="minorBidi"/>
+          <w:sz w:val="24"/>
+          <w:szCs w:val="24"/>
+          <w:lang w:val="en-US" w:bidi="fa-IR"/>
+        </w:rPr>
+        <w:t>deployment</w:t>
+      </w:r>
+      <w:r>
+        <w:rPr>
+          <w:rFonts w:cstheme="minorBidi" w:hint="cs"/>
+          <w:sz w:val="24"/>
+          <w:szCs w:val="24"/>
+          <w:rtl/>
+          <w:lang w:val="en-US" w:bidi="fa-IR"/>
+        </w:rPr>
+        <w:t xml:space="preserve"> می باشد که پیش تر گفتیم </w:t>
+      </w:r>
+      <w:r>
+        <w:rPr>
+          <w:rFonts w:cstheme="minorBidi"/>
+          <w:sz w:val="24"/>
+          <w:szCs w:val="24"/>
+          <w:lang w:val="en-US" w:bidi="fa-IR"/>
+        </w:rPr>
+        <w:t>ReplicaSet</w:t>
+      </w:r>
+      <w:r>
+        <w:rPr>
+          <w:rFonts w:cstheme="minorBidi" w:hint="cs"/>
+          <w:sz w:val="24"/>
+          <w:szCs w:val="24"/>
+          <w:rtl/>
+          <w:lang w:val="en-US" w:bidi="fa-IR"/>
+        </w:rPr>
+        <w:t xml:space="preserve"> را هم کنترل می کند به این صورت که </w:t>
+      </w:r>
+      <w:r>
+        <w:rPr>
+          <w:rFonts w:cstheme="minorBidi"/>
+          <w:sz w:val="24"/>
+          <w:szCs w:val="24"/>
+          <w:lang w:val="en-US" w:bidi="fa-IR"/>
+        </w:rPr>
+        <w:t>manifest</w:t>
+      </w:r>
+      <w:r>
+        <w:rPr>
+          <w:rFonts w:cstheme="minorBidi" w:hint="cs"/>
+          <w:sz w:val="24"/>
+          <w:szCs w:val="24"/>
+          <w:rtl/>
+          <w:lang w:val="en-US" w:bidi="fa-IR"/>
+        </w:rPr>
+        <w:t xml:space="preserve"> دپلویمنت را ادیت می کنیم و </w:t>
+      </w:r>
+      <w:r>
+        <w:rPr>
+          <w:rFonts w:cstheme="minorBidi"/>
+          <w:sz w:val="24"/>
+          <w:szCs w:val="24"/>
+          <w:lang w:val="en-US" w:bidi="fa-IR"/>
+        </w:rPr>
+        <w:t>apply</w:t>
+      </w:r>
+      <w:r>
+        <w:rPr>
+          <w:rFonts w:cstheme="minorBidi" w:hint="cs"/>
+          <w:sz w:val="24"/>
+          <w:szCs w:val="24"/>
+          <w:rtl/>
+          <w:lang w:val="en-US" w:bidi="fa-IR"/>
+        </w:rPr>
+        <w:t xml:space="preserve"> می زنیم. در این حالت </w:t>
+      </w:r>
+      <w:r>
+        <w:rPr>
+          <w:rFonts w:cstheme="minorBidi"/>
+          <w:sz w:val="24"/>
+          <w:szCs w:val="24"/>
+          <w:lang w:val="en-US" w:bidi="fa-IR"/>
+        </w:rPr>
+        <w:t>k8s</w:t>
+      </w:r>
+      <w:r>
+        <w:rPr>
+          <w:rFonts w:cstheme="minorBidi" w:hint="cs"/>
+          <w:sz w:val="24"/>
+          <w:szCs w:val="24"/>
+          <w:rtl/>
+          <w:lang w:val="en-US" w:bidi="fa-IR"/>
+        </w:rPr>
+        <w:t xml:space="preserve"> به صورت اتومات </w:t>
+      </w:r>
+      <w:r>
+        <w:rPr>
+          <w:rFonts w:cstheme="minorBidi"/>
+          <w:sz w:val="24"/>
+          <w:szCs w:val="24"/>
+          <w:lang w:val="en-US" w:bidi="fa-IR"/>
+        </w:rPr>
+        <w:t>rolling update</w:t>
+      </w:r>
+      <w:r>
+        <w:rPr>
+          <w:rFonts w:cstheme="minorBidi" w:hint="cs"/>
+          <w:sz w:val="24"/>
+          <w:szCs w:val="24"/>
+          <w:rtl/>
+          <w:lang w:val="en-US" w:bidi="fa-IR"/>
+        </w:rPr>
+        <w:t xml:space="preserve"> را اجرا می کند به این معنا که به آرامی پاد های جدید را مقیاس می کند و و هر وقت </w:t>
+      </w:r>
+      <w:r>
+        <w:rPr>
+          <w:rFonts w:cstheme="minorBidi"/>
+          <w:sz w:val="24"/>
+          <w:szCs w:val="24"/>
+          <w:lang w:val="en-US" w:bidi="fa-IR"/>
+        </w:rPr>
+        <w:t>ready</w:t>
+      </w:r>
+      <w:r>
+        <w:rPr>
+          <w:rFonts w:cstheme="minorBidi" w:hint="cs"/>
+          <w:sz w:val="24"/>
+          <w:szCs w:val="24"/>
+          <w:rtl/>
+          <w:lang w:val="en-US" w:bidi="fa-IR"/>
+        </w:rPr>
+        <w:t xml:space="preserve"> شدند، پاد های قدیمی را به 0 مقیاس می کند.</w:t>
+      </w:r>
+      <w:r>
+        <w:rPr>
+          <w:rFonts w:cstheme="minorBidi" w:hint="cs"/>
+          <w:sz w:val="24"/>
+          <w:szCs w:val="24"/>
+          <w:rtl/>
+          <w:lang w:val="en-US" w:bidi="fa-IR"/>
+        </w:rPr>
+        <w:t xml:space="preserve"> با این روش هم </w:t>
+      </w:r>
+      <w:r>
+        <w:rPr>
+          <w:rFonts w:cstheme="minorBidi"/>
+          <w:sz w:val="24"/>
+          <w:szCs w:val="24"/>
+          <w:lang w:val="en-US" w:bidi="fa-IR"/>
+        </w:rPr>
+        <w:t>down time</w:t>
+      </w:r>
+      <w:r>
+        <w:rPr>
+          <w:rFonts w:cstheme="minorBidi" w:hint="cs"/>
+          <w:sz w:val="24"/>
+          <w:szCs w:val="24"/>
+          <w:rtl/>
+          <w:lang w:val="en-US" w:bidi="fa-IR"/>
+        </w:rPr>
+        <w:t xml:space="preserve"> نداریم، هم از منابع به خوبی استفاده کرده ایم و هم </w:t>
+      </w:r>
+      <w:r>
+        <w:rPr>
+          <w:rFonts w:cstheme="minorBidi"/>
+          <w:sz w:val="24"/>
+          <w:szCs w:val="24"/>
+          <w:lang w:val="en-US" w:bidi="fa-IR"/>
+        </w:rPr>
+        <w:t>rollback</w:t>
+      </w:r>
+      <w:r>
+        <w:rPr>
+          <w:rFonts w:cstheme="minorBidi" w:hint="cs"/>
+          <w:sz w:val="24"/>
+          <w:szCs w:val="24"/>
+          <w:rtl/>
+          <w:lang w:val="en-US" w:bidi="fa-IR"/>
+        </w:rPr>
+        <w:t xml:space="preserve"> می توانیم بکنیم.</w:t>
+      </w:r>
+      <w:r>
+        <w:rPr>
+          <w:rFonts w:cstheme="minorBidi" w:hint="cs"/>
+          <w:sz w:val="24"/>
+          <w:szCs w:val="24"/>
+          <w:rtl/>
+          <w:lang w:val="en-US" w:bidi="fa-IR"/>
+        </w:rPr>
+        <w:t xml:space="preserve"> دستور </w:t>
+      </w:r>
+      <w:r>
+        <w:rPr>
+          <w:rFonts w:cstheme="minorBidi"/>
+          <w:sz w:val="24"/>
+          <w:szCs w:val="24"/>
+          <w:lang w:val="en-US" w:bidi="fa-IR"/>
+        </w:rPr>
+        <w:t>apply</w:t>
+      </w:r>
+      <w:r>
+        <w:rPr>
+          <w:rFonts w:cstheme="minorBidi" w:hint="cs"/>
+          <w:sz w:val="24"/>
+          <w:szCs w:val="24"/>
+          <w:rtl/>
+          <w:lang w:val="en-US" w:bidi="fa-IR"/>
+        </w:rPr>
+        <w:t xml:space="preserve">: </w:t>
+      </w:r>
+      <w:r>
+        <w:rPr>
+          <w:rFonts w:cstheme="minorBidi"/>
+          <w:sz w:val="24"/>
+          <w:szCs w:val="24"/>
+          <w:lang w:val="en-US" w:bidi="fa-IR"/>
+        </w:rPr>
+        <w:t>kubectl apply -f deployment.yaml</w:t>
+      </w:r>
+      <w:r>
+        <w:rPr>
+          <w:rFonts w:cstheme="minorBidi" w:hint="cs"/>
+          <w:sz w:val="24"/>
+          <w:szCs w:val="24"/>
+          <w:rtl/>
+          <w:lang w:val="en-US" w:bidi="fa-IR"/>
+        </w:rPr>
+        <w:t xml:space="preserve"> می باشد و فایل </w:t>
+      </w:r>
+      <w:r>
+        <w:rPr>
+          <w:rFonts w:cstheme="minorBidi"/>
+          <w:sz w:val="24"/>
+          <w:szCs w:val="24"/>
+          <w:lang w:val="en-US" w:bidi="fa-IR"/>
+        </w:rPr>
+        <w:t>yaml</w:t>
+      </w:r>
+      <w:r>
+        <w:rPr>
+          <w:rFonts w:cstheme="minorBidi" w:hint="cs"/>
+          <w:sz w:val="24"/>
+          <w:szCs w:val="24"/>
+          <w:rtl/>
+          <w:lang w:val="en-US" w:bidi="fa-IR"/>
+        </w:rPr>
+        <w:t xml:space="preserve"> شامل: </w:t>
+      </w:r>
+    </w:p>
+    <w:p>
+      <w:pPr>
+        <w:rPr>
+          <w:rFonts w:cstheme="minorBidi"/>
+          <w:sz w:val="20"/>
+          <w:szCs w:val="20"/>
+          <w:lang w:val="en-US" w:bidi="fa-IR"/>
+        </w:rPr>
+      </w:pPr>
+      <w:r>
+        <w:rPr>
+          <w:rFonts w:cstheme="minorBidi"/>
+          <w:sz w:val="20"/>
+          <w:szCs w:val="20"/>
+          <w:lang w:val="en-US" w:bidi="fa-IR"/>
+        </w:rPr>
+        <w:t>spec:</w:t>
+      </w:r>
+    </w:p>
+    <w:p>
+      <w:pPr>
+        <w:rPr>
+          <w:rFonts w:cstheme="minorBidi"/>
+          <w:sz w:val="20"/>
+          <w:szCs w:val="20"/>
+          <w:lang w:val="en-US" w:bidi="fa-IR"/>
+        </w:rPr>
+      </w:pPr>
+      <w:r>
+        <w:rPr>
+          <w:rFonts w:cstheme="minorBidi"/>
+          <w:sz w:val="20"/>
+          <w:szCs w:val="20"/>
+          <w:lang w:val="en-US" w:bidi="fa-IR"/>
+        </w:rPr>
+        <w:t xml:space="preserve">  template:</w:t>
+      </w:r>
+    </w:p>
+    <w:p>
+      <w:pPr>
+        <w:rPr>
+          <w:rFonts w:cstheme="minorBidi"/>
+          <w:sz w:val="20"/>
+          <w:szCs w:val="20"/>
+          <w:lang w:val="en-US" w:bidi="fa-IR"/>
+        </w:rPr>
+      </w:pPr>
+      <w:r>
+        <w:rPr>
+          <w:rFonts w:cstheme="minorBidi"/>
+          <w:sz w:val="20"/>
+          <w:szCs w:val="20"/>
+          <w:lang w:val="en-US" w:bidi="fa-IR"/>
+        </w:rPr>
+        <w:t xml:space="preserve">    spec:</w:t>
+      </w:r>
+    </w:p>
+    <w:p>
+      <w:pPr>
+        <w:rPr>
+          <w:rFonts w:cstheme="minorBidi"/>
+          <w:sz w:val="20"/>
+          <w:szCs w:val="20"/>
+          <w:lang w:val="en-US" w:bidi="fa-IR"/>
+        </w:rPr>
+      </w:pPr>
+      <w:r>
+        <w:rPr>
+          <w:rFonts w:cstheme="minorBidi"/>
+          <w:sz w:val="20"/>
+          <w:szCs w:val="20"/>
+          <w:lang w:val="en-US" w:bidi="fa-IR"/>
+        </w:rPr>
+        <w:t xml:space="preserve">      containers:</w:t>
+      </w:r>
+    </w:p>
+    <w:p>
+      <w:pPr>
+        <w:rPr>
+          <w:rFonts w:cstheme="minorBidi"/>
+          <w:sz w:val="20"/>
+          <w:szCs w:val="20"/>
+          <w:lang w:val="en-US" w:bidi="fa-IR"/>
+        </w:rPr>
+      </w:pPr>
+      <w:r>
+        <w:rPr>
+          <w:rFonts w:cstheme="minorBidi"/>
+          <w:sz w:val="20"/>
+          <w:szCs w:val="20"/>
+          <w:lang w:val="en-US" w:bidi="fa-IR"/>
+        </w:rPr>
+        <w:t xml:space="preserve">      - name: nginx</w:t>
+      </w:r>
+    </w:p>
+    <w:p>
+      <w:pPr>
+        <w:rPr>
+          <w:rFonts w:cstheme="minorBidi" w:hint="cs"/>
+          <w:sz w:val="20"/>
+          <w:szCs w:val="20"/>
+          <w:lang w:val="en-US" w:bidi="fa-IR"/>
+        </w:rPr>
+      </w:pPr>
+      <w:r>
+        <w:rPr>
+          <w:rFonts w:cstheme="minorBidi"/>
+          <w:sz w:val="20"/>
+          <w:szCs w:val="20"/>
+          <w:lang w:val="en-US" w:bidi="fa-IR"/>
+        </w:rPr>
+        <w:t xml:space="preserve">        image: nginx:1.21  # Update version</w:t>
+      </w:r>
+    </w:p>
+    <w:p>
+      <w:pPr>
+        <w:bidi/>
+        <w:jc w:val="lowKashida"/>
+        <w:rPr>
+          <w:rFonts w:cstheme="minorBidi"/>
+          <w:sz w:val="24"/>
+          <w:szCs w:val="24"/>
+          <w:rtl/>
+          <w:lang w:val="en-US" w:bidi="fa-IR"/>
+        </w:rPr>
+      </w:pPr>
+      <w:r>
+        <w:rPr>
+          <w:rFonts w:cstheme="minorBidi" w:hint="cs"/>
+          <w:sz w:val="24"/>
+          <w:szCs w:val="24"/>
+          <w:rtl/>
+          <w:lang w:val="en-US" w:bidi="fa-IR"/>
+        </w:rPr>
+        <w:t>خواهد بود.</w:t>
+      </w:r>
+    </w:p>
+    <w:p>
+      <w:pPr>
+        <w:bidi/>
+        <w:jc w:val="lowKashida"/>
+        <w:rPr>
+          <w:rFonts w:cstheme="minorBidi"/>
+          <w:sz w:val="24"/>
+          <w:szCs w:val="24"/>
+          <w:rtl/>
+          <w:lang w:val="en-US" w:bidi="fa-IR"/>
+        </w:rPr>
+      </w:pPr>
+      <w:r>
+        <w:rPr>
+          <w:rFonts w:cstheme="minorBidi" w:hint="cs"/>
+          <w:sz w:val="24"/>
+          <w:szCs w:val="24"/>
+          <w:rtl/>
+          <w:lang w:val="en-US" w:bidi="fa-IR"/>
+        </w:rPr>
+        <w:lastRenderedPageBreak/>
+        <w:t xml:space="preserve">سناریو آپدیت به همراه </w:t>
+      </w:r>
+      <w:r>
+        <w:rPr>
+          <w:rFonts w:cstheme="minorBidi"/>
+          <w:sz w:val="24"/>
+          <w:szCs w:val="24"/>
+          <w:lang w:val="en-US" w:bidi="fa-IR"/>
+        </w:rPr>
+        <w:t>ReplicationController</w:t>
+      </w:r>
+      <w:r>
+        <w:rPr>
+          <w:rFonts w:cstheme="minorBidi" w:hint="cs"/>
+          <w:sz w:val="24"/>
+          <w:szCs w:val="24"/>
+          <w:rtl/>
+          <w:lang w:val="en-US" w:bidi="fa-IR"/>
+        </w:rPr>
+        <w:t xml:space="preserve"> به صورت زیر است که دستی </w:t>
+      </w:r>
+      <w:r>
+        <w:rPr>
+          <w:rFonts w:cstheme="minorBidi"/>
+          <w:sz w:val="24"/>
+          <w:szCs w:val="24"/>
+          <w:lang w:val="en-US" w:bidi="fa-IR"/>
+        </w:rPr>
+        <w:t>image</w:t>
+      </w:r>
+      <w:r>
+        <w:rPr>
+          <w:rFonts w:cstheme="minorBidi" w:hint="cs"/>
+          <w:sz w:val="24"/>
+          <w:szCs w:val="24"/>
+          <w:rtl/>
+          <w:lang w:val="en-US" w:bidi="fa-IR"/>
+        </w:rPr>
+        <w:t xml:space="preserve"> را تغییر می دهیم:</w:t>
+      </w:r>
+    </w:p>
+    <w:p>
+      <w:pPr>
+        <w:bidi/>
+        <w:jc w:val="center"/>
+        <w:rPr>
+          <w:rFonts w:cstheme="minorBidi"/>
+          <w:sz w:val="24"/>
+          <w:szCs w:val="24"/>
+          <w:rtl/>
+          <w:lang w:val="en-US" w:bidi="fa-IR"/>
+        </w:rPr>
+      </w:pPr>
+      <w:r>
+        <w:rPr>
+          <w:rFonts w:cstheme="minorBidi" w:hint="cs"/>
+          <w:noProof/>
+          <w:sz w:val="24"/>
+          <w:szCs w:val="24"/>
+          <w:rtl/>
+          <w:lang w:val="fa-IR" w:bidi="fa-IR"/>
+        </w:rPr>
+        <w:drawing>
+          <wp:inline distT="0" distB="0" distL="0" distR="0" wp14:anchorId="1BCC5BF1" wp14:editId="22FEAA25">
+            <wp:extent cx="6125015" cy="1504950"/>
+            <wp:effectExtent l="0" t="0" r="9525" b="0"/>
+            <wp:docPr id="399241848" name="Picture 5"/>
+            <wp:cNvGraphicFramePr>
+              <a:graphicFrameLocks xmlns:a="http://schemas.openxmlformats.org/drawingml/2006/main" noChangeAspect="1"/>
+            </wp:cNvGraphicFramePr>
+            <a:graphic xmlns:a="http://schemas.openxmlformats.org/drawingml/2006/main">
+              <a:graphicData uri="http://schemas.openxmlformats.org/drawingml/2006/picture">
+                <pic:pic xmlns:pic="http://schemas.openxmlformats.org/drawingml/2006/picture">
+                  <pic:nvPicPr>
+                    <pic:cNvPr id="399241848" name="Picture 399241848"/>
+                    <pic:cNvPicPr/>
+                  </pic:nvPicPr>
+                  <pic:blipFill>
+                    <a:blip r:embed="rId11" cstate="print">
+                      <a:extLst>
+                        <a:ext uri="{28A0092B-C50C-407E-A947-70E740481C1C}">
+                          <a14:useLocalDpi xmlns:a14="http://schemas.microsoft.com/office/drawing/2010/main" val="0"/>
+                        </a:ext>
+                      </a:extLst>
+                    </a:blip>
+                    <a:stretch>
+                      <a:fillRect/>
+                    </a:stretch>
+                  </pic:blipFill>
+                  <pic:spPr>
+                    <a:xfrm>
+                      <a:off x="0" y="0"/>
+                      <a:ext cx="6134406" cy="1507257"/>
+                    </a:xfrm>
+                    <a:prstGeom prst="rect">
+                      <a:avLst/>
+                    </a:prstGeom>
+                  </pic:spPr>
+                </pic:pic>
+              </a:graphicData>
+            </a:graphic>
+          </wp:inline>
+        </w:drawing>
+      </w:r>
+    </w:p>
+    <w:p>
+      <w:pPr>
+        <w:bidi/>
+        <w:jc w:val="lowKashida"/>
+        <w:rPr>
+          <w:rFonts w:cstheme="minorBidi"/>
+          <w:sz w:val="24"/>
+          <w:szCs w:val="24"/>
+          <w:rtl/>
+          <w:lang w:val="en-US" w:bidi="fa-IR"/>
+        </w:rPr>
+      </w:pPr>
+      <w:r>
+        <w:rPr>
+          <w:rFonts w:cstheme="minorBidi" w:hint="cs"/>
+          <w:sz w:val="24"/>
+          <w:szCs w:val="24"/>
+          <w:rtl/>
+          <w:lang w:val="en-US" w:bidi="fa-IR"/>
+        </w:rPr>
+        <w:t xml:space="preserve">با استفاده از </w:t>
+      </w:r>
+      <w:r>
+        <w:rPr>
+          <w:rFonts w:cstheme="minorBidi"/>
+          <w:sz w:val="24"/>
+          <w:szCs w:val="24"/>
+          <w:lang w:val="en-US" w:bidi="fa-IR"/>
+        </w:rPr>
+        <w:t>Deployment</w:t>
+      </w:r>
+      <w:r>
+        <w:rPr>
+          <w:rFonts w:cstheme="minorBidi" w:hint="cs"/>
+          <w:sz w:val="24"/>
+          <w:szCs w:val="24"/>
+          <w:rtl/>
+          <w:lang w:val="en-US" w:bidi="fa-IR"/>
+        </w:rPr>
+        <w:t xml:space="preserve"> ما می توانیم </w:t>
+      </w:r>
+      <w:r>
+        <w:rPr>
+          <w:rFonts w:cstheme="minorBidi"/>
+          <w:sz w:val="24"/>
+          <w:szCs w:val="24"/>
+          <w:lang w:val="en-US" w:bidi="fa-IR"/>
+        </w:rPr>
+        <w:t>Declarative</w:t>
+      </w:r>
+      <w:r>
+        <w:rPr>
+          <w:rFonts w:cstheme="minorBidi" w:hint="cs"/>
+          <w:sz w:val="24"/>
+          <w:szCs w:val="24"/>
+          <w:rtl/>
+          <w:lang w:val="en-US" w:bidi="fa-IR"/>
+        </w:rPr>
+        <w:t xml:space="preserve"> و </w:t>
+      </w:r>
+      <w:r>
+        <w:rPr>
+          <w:rFonts w:cstheme="minorBidi"/>
+          <w:sz w:val="24"/>
+          <w:szCs w:val="24"/>
+          <w:lang w:val="en-US" w:bidi="fa-IR"/>
+        </w:rPr>
+        <w:t>Rolling</w:t>
+      </w:r>
+      <w:r>
+        <w:rPr>
+          <w:rFonts w:cstheme="minorBidi" w:hint="cs"/>
+          <w:sz w:val="24"/>
+          <w:szCs w:val="24"/>
+          <w:rtl/>
+          <w:lang w:val="en-US" w:bidi="fa-IR"/>
+        </w:rPr>
+        <w:t xml:space="preserve"> آپدیت داشته باشیم و همچنین به ورژن قبلی </w:t>
+      </w:r>
+      <w:r>
+        <w:rPr>
+          <w:rFonts w:cstheme="minorBidi"/>
+          <w:sz w:val="24"/>
+          <w:szCs w:val="24"/>
+          <w:lang w:val="en-US" w:bidi="fa-IR"/>
+        </w:rPr>
+        <w:t>rollback</w:t>
+      </w:r>
+      <w:r>
+        <w:rPr>
+          <w:rFonts w:cstheme="minorBidi" w:hint="cs"/>
+          <w:sz w:val="24"/>
+          <w:szCs w:val="24"/>
+          <w:rtl/>
+          <w:lang w:val="en-US" w:bidi="fa-IR"/>
+        </w:rPr>
+        <w:t xml:space="preserve"> کنیم اما هیچ کدام از این ها را در </w:t>
+      </w:r>
+      <w:r>
+        <w:rPr>
+          <w:rFonts w:cstheme="minorBidi"/>
+          <w:sz w:val="24"/>
+          <w:szCs w:val="24"/>
+          <w:lang w:val="en-US" w:bidi="fa-IR"/>
+        </w:rPr>
+        <w:t>ReplicationController</w:t>
+      </w:r>
+      <w:r>
+        <w:rPr>
+          <w:rFonts w:cstheme="minorBidi" w:hint="cs"/>
+          <w:sz w:val="24"/>
+          <w:szCs w:val="24"/>
+          <w:rtl/>
+          <w:lang w:val="en-US" w:bidi="fa-IR"/>
+        </w:rPr>
+        <w:t xml:space="preserve"> نداریم.</w:t>
+      </w:r>
+      <w:r>
+        <w:rPr>
+          <w:rFonts w:cstheme="minorBidi" w:hint="cs"/>
+          <w:sz w:val="24"/>
+          <w:szCs w:val="24"/>
+          <w:rtl/>
+          <w:lang w:val="en-US" w:bidi="fa-IR"/>
+        </w:rPr>
+        <w:t xml:space="preserve"> برای انتخاب کردن یک </w:t>
+      </w:r>
+      <w:r>
+        <w:rPr>
+          <w:rFonts w:cstheme="minorBidi"/>
+          <w:sz w:val="24"/>
+          <w:szCs w:val="24"/>
+          <w:lang w:val="en-US" w:bidi="fa-IR"/>
+        </w:rPr>
+        <w:t>pod</w:t>
+      </w:r>
+      <w:r>
+        <w:rPr>
+          <w:rFonts w:cstheme="minorBidi" w:hint="cs"/>
+          <w:sz w:val="24"/>
+          <w:szCs w:val="24"/>
+          <w:rtl/>
+          <w:lang w:val="en-US" w:bidi="fa-IR"/>
+        </w:rPr>
+        <w:t xml:space="preserve"> هم به مانند </w:t>
+      </w:r>
+      <w:r>
+        <w:rPr>
+          <w:rFonts w:cstheme="minorBidi"/>
+          <w:sz w:val="24"/>
+          <w:szCs w:val="24"/>
+          <w:lang w:val="en-US" w:bidi="fa-IR"/>
+        </w:rPr>
+        <w:t>ReplicationController</w:t>
+      </w:r>
+      <w:r>
+        <w:rPr>
+          <w:rFonts w:cstheme="minorBidi" w:hint="cs"/>
+          <w:sz w:val="24"/>
+          <w:szCs w:val="24"/>
+          <w:rtl/>
+          <w:lang w:val="en-US" w:bidi="fa-IR"/>
+        </w:rPr>
+        <w:t xml:space="preserve"> می باشد.</w:t>
+      </w:r>
+    </w:p>
+    <w:p>
+      <w:pPr>
+        <w:bidi/>
+        <w:jc w:val="lowKashida"/>
+        <w:rPr>
+          <w:rFonts w:cstheme="minorBidi"/>
+          <w:sz w:val="24"/>
+          <w:szCs w:val="24"/>
+          <w:rtl/>
+          <w:lang w:val="en-US" w:bidi="fa-IR"/>
+        </w:rPr>
+      </w:pPr>
+      <w:r>
+        <w:rPr>
+          <w:rFonts w:cstheme="minorBidi" w:hint="cs"/>
+          <w:sz w:val="24"/>
+          <w:szCs w:val="24"/>
+          <w:rtl/>
+          <w:lang w:val="en-US" w:bidi="fa-IR"/>
+        </w:rPr>
+        <w:t xml:space="preserve">برای سناریو آپدیت با استفاده از </w:t>
+      </w:r>
+      <w:r>
+        <w:rPr>
+          <w:rFonts w:cstheme="minorBidi"/>
+          <w:sz w:val="24"/>
+          <w:szCs w:val="24"/>
+          <w:lang w:val="en-US" w:bidi="fa-IR"/>
+        </w:rPr>
+        <w:t>Deployment</w:t>
+      </w:r>
+      <w:r>
+        <w:rPr>
+          <w:rFonts w:cstheme="minorBidi" w:hint="cs"/>
+          <w:sz w:val="24"/>
+          <w:szCs w:val="24"/>
+          <w:rtl/>
+          <w:lang w:val="en-US" w:bidi="fa-IR"/>
+        </w:rPr>
+        <w:t xml:space="preserve"> یک فایل </w:t>
+      </w:r>
+      <w:r>
+        <w:rPr>
+          <w:rFonts w:cstheme="minorBidi"/>
+          <w:sz w:val="24"/>
+          <w:szCs w:val="24"/>
+          <w:lang w:val="en-US" w:bidi="fa-IR"/>
+        </w:rPr>
+        <w:t>manifest</w:t>
+      </w:r>
+      <w:r>
+        <w:rPr>
+          <w:rFonts w:cstheme="minorBidi" w:hint="cs"/>
+          <w:sz w:val="24"/>
+          <w:szCs w:val="24"/>
+          <w:rtl/>
+          <w:lang w:val="en-US" w:bidi="fa-IR"/>
+        </w:rPr>
+        <w:t xml:space="preserve"> با نام </w:t>
+      </w:r>
+      <w:r>
+        <w:rPr>
+          <w:rFonts w:cstheme="minorBidi"/>
+          <w:sz w:val="24"/>
+          <w:szCs w:val="24"/>
+          <w:lang w:val="en-US" w:bidi="fa-IR"/>
+        </w:rPr>
+        <w:t>dep.yaml</w:t>
+      </w:r>
+      <w:r>
+        <w:rPr>
+          <w:rFonts w:cstheme="minorBidi" w:hint="cs"/>
+          <w:sz w:val="24"/>
+          <w:szCs w:val="24"/>
+          <w:rtl/>
+          <w:lang w:val="en-US" w:bidi="fa-IR"/>
+        </w:rPr>
+        <w:t xml:space="preserve"> ساختیم که ابتدا نسخه </w:t>
+      </w:r>
+      <w:r>
+        <w:rPr>
+          <w:rFonts w:cstheme="minorBidi"/>
+          <w:sz w:val="24"/>
+          <w:szCs w:val="24"/>
+          <w:lang w:val="en-US" w:bidi="fa-IR"/>
+        </w:rPr>
+        <w:t>nginx</w:t>
+      </w:r>
+      <w:r>
+        <w:rPr>
+          <w:rFonts w:cstheme="minorBidi" w:hint="cs"/>
+          <w:sz w:val="24"/>
+          <w:szCs w:val="24"/>
+          <w:rtl/>
+          <w:lang w:val="en-US" w:bidi="fa-IR"/>
+        </w:rPr>
+        <w:t xml:space="preserve"> </w:t>
+      </w:r>
+      <w:r>
+        <w:rPr>
+          <w:rFonts w:cstheme="minorBidi" w:hint="cs"/>
+          <w:sz w:val="24"/>
+          <w:szCs w:val="24"/>
+          <w:rtl/>
+          <w:lang w:val="en-US" w:bidi="fa-IR"/>
+        </w:rPr>
+        <w:t>آ</w:t>
+      </w:r>
+      <w:r>
+        <w:rPr>
+          <w:rFonts w:cstheme="minorBidi" w:hint="cs"/>
+          <w:sz w:val="24"/>
+          <w:szCs w:val="24"/>
+          <w:rtl/>
+          <w:lang w:val="en-US" w:bidi="fa-IR"/>
+        </w:rPr>
+        <w:t>ن 20 بود.</w:t>
+      </w:r>
+      <w:r>
+        <w:rPr>
+          <w:rFonts w:cstheme="minorBidi" w:hint="cs"/>
+          <w:sz w:val="24"/>
+          <w:szCs w:val="24"/>
+          <w:rtl/>
+          <w:lang w:val="en-US" w:bidi="fa-IR"/>
+        </w:rPr>
+        <w:t xml:space="preserve"> سپس آن را دستی 21 کردیم و منتظر </w:t>
+      </w:r>
+      <w:r>
+        <w:rPr>
+          <w:rFonts w:cstheme="minorBidi"/>
+          <w:sz w:val="24"/>
+          <w:szCs w:val="24"/>
+          <w:lang w:val="en-US" w:bidi="fa-IR"/>
+        </w:rPr>
+        <w:t>rollout</w:t>
+      </w:r>
+      <w:r>
+        <w:rPr>
+          <w:rFonts w:cstheme="minorBidi" w:hint="cs"/>
+          <w:sz w:val="24"/>
+          <w:szCs w:val="24"/>
+          <w:rtl/>
+          <w:lang w:val="en-US" w:bidi="fa-IR"/>
+        </w:rPr>
+        <w:t xml:space="preserve"> شدیم:</w:t>
+      </w:r>
+    </w:p>
+    <w:p>
+      <w:pPr>
+        <w:bidi/>
+        <w:jc w:val="center"/>
+        <w:rPr>
+          <w:rFonts w:cstheme="minorBidi"/>
+          <w:sz w:val="24"/>
+          <w:szCs w:val="24"/>
+          <w:rtl/>
+          <w:lang w:val="en-US" w:bidi="fa-IR"/>
+        </w:rPr>
+      </w:pPr>
+      <w:r>
+        <w:rPr>
+          <w:rFonts w:cstheme="minorBidi" w:hint="cs"/>
+          <w:noProof/>
+          <w:sz w:val="24"/>
+          <w:szCs w:val="24"/>
+          <w:lang w:val="en-US" w:bidi="fa-IR"/>
+        </w:rPr>
+        <w:drawing>
+          <wp:inline distT="0" distB="0" distL="0" distR="0" wp14:anchorId="4D474D52" wp14:editId="58D7EC28">
+            <wp:extent cx="6126209" cy="4705350"/>
+            <wp:effectExtent l="0" t="0" r="8255" b="0"/>
+            <wp:docPr id="557072766" name="Picture 6"/>
+            <wp:cNvGraphicFramePr>
+              <a:graphicFrameLocks xmlns:a="http://schemas.openxmlformats.org/drawingml/2006/main" noChangeAspect="1"/>
+            </wp:cNvGraphicFramePr>
+            <a:graphic xmlns:a="http://schemas.openxmlformats.org/drawingml/2006/main">
+              <a:graphicData uri="http://schemas.openxmlformats.org/drawingml/2006/picture">
+                <pic:pic xmlns:pic="http://schemas.openxmlformats.org/drawingml/2006/picture">
+                  <pic:nvPicPr>
+                    <pic:cNvPr id="557072766" name="Picture 557072766"/>
+                    <pic:cNvPicPr/>
+                  </pic:nvPicPr>
+                  <pic:blipFill>
+                    <a:blip r:embed="rId12">
+                      <a:extLst>
+                        <a:ext uri="{28A0092B-C50C-407E-A947-70E740481C1C}">
+                          <a14:useLocalDpi xmlns:a14="http://schemas.microsoft.com/office/drawing/2010/main" val="0"/>
+                        </a:ext>
+                      </a:extLst>
+                    </a:blip>
+                    <a:stretch>
+                      <a:fillRect/>
+                    </a:stretch>
+                  </pic:blipFill>
+                  <pic:spPr>
+                    <a:xfrm>
+                      <a:off x="0" y="0"/>
+                      <a:ext cx="6127572" cy="4706397"/>
+                    </a:xfrm>
+                    <a:prstGeom prst="rect">
+                      <a:avLst/>
+                    </a:prstGeom>
+                  </pic:spPr>
+                </pic:pic>
+              </a:graphicData>
+            </a:graphic>
+          </wp:inline>
+        </w:drawing>
+      </w:r>
+    </w:p>
+    <w:p>
+      <w:pPr>
+        <w:bidi/>
+        <w:jc w:val="lowKashida"/>
+        <w:rPr>
+          <w:rFonts w:cstheme="minorBidi"/>
+          <w:sz w:val="24"/>
+          <w:szCs w:val="24"/>
+          <w:rtl/>
+          <w:lang w:val="en-US" w:bidi="fa-IR"/>
+        </w:rPr>
+      </w:pPr>
+      <w:r>
+        <w:rPr>
+          <w:rFonts w:cstheme="minorBidi"/>
+          <w:sz w:val="24"/>
+          <w:szCs w:val="24"/>
+          <w:lang w:val="en-US" w:bidi="fa-IR"/>
+        </w:rPr>
+        <w:lastRenderedPageBreak/>
+        <w:t>Recreate</w:t>
+      </w:r>
+      <w:r>
+        <w:rPr>
+          <w:rFonts w:cstheme="minorBidi" w:hint="cs"/>
+          <w:sz w:val="24"/>
+          <w:szCs w:val="24"/>
+          <w:rtl/>
+          <w:lang w:val="en-US" w:bidi="fa-IR"/>
+        </w:rPr>
+        <w:t xml:space="preserve"> در واقع قبل از ایجاد کردن </w:t>
+      </w:r>
+      <w:r>
+        <w:rPr>
+          <w:rFonts w:cstheme="minorBidi"/>
+          <w:sz w:val="24"/>
+          <w:szCs w:val="24"/>
+          <w:lang w:val="en-US" w:bidi="fa-IR"/>
+        </w:rPr>
+        <w:t>pod</w:t>
+      </w:r>
+      <w:r>
+        <w:rPr>
+          <w:rFonts w:cstheme="minorBidi" w:hint="cs"/>
+          <w:sz w:val="24"/>
+          <w:szCs w:val="24"/>
+          <w:rtl/>
+          <w:lang w:val="en-US" w:bidi="fa-IR"/>
+        </w:rPr>
+        <w:t xml:space="preserve"> های جدید، قدیمی ها را می کشد اما </w:t>
+      </w:r>
+      <w:r>
+        <w:rPr>
+          <w:rFonts w:cstheme="minorBidi"/>
+          <w:sz w:val="24"/>
+          <w:szCs w:val="24"/>
+          <w:lang w:val="en-US" w:bidi="fa-IR"/>
+        </w:rPr>
+        <w:t>rolling update</w:t>
+      </w:r>
+      <w:r>
+        <w:rPr>
+          <w:rFonts w:cstheme="minorBidi" w:hint="cs"/>
+          <w:sz w:val="24"/>
+          <w:szCs w:val="24"/>
+          <w:rtl/>
+          <w:lang w:val="en-US" w:bidi="fa-IR"/>
+        </w:rPr>
+        <w:t xml:space="preserve"> ها به صورت ترتیبی جایگزین می کند قدیمی ها را با جدید ها که در سناریو بالا این را دیدیم.</w:t>
+      </w:r>
+      <w:r>
+        <w:rPr>
+          <w:rFonts w:cstheme="minorBidi" w:hint="cs"/>
+          <w:sz w:val="24"/>
+          <w:szCs w:val="24"/>
+          <w:rtl/>
+          <w:lang w:val="en-US" w:bidi="fa-IR"/>
+        </w:rPr>
+        <w:t xml:space="preserve"> حال به سراغ دیدن نحوه عمل کرد </w:t>
+      </w:r>
+      <w:r>
+        <w:rPr>
+          <w:rFonts w:cstheme="minorBidi"/>
+          <w:sz w:val="24"/>
+          <w:szCs w:val="24"/>
+          <w:lang w:val="en-US" w:bidi="fa-IR"/>
+        </w:rPr>
+        <w:t>recreate</w:t>
+      </w:r>
+      <w:r>
+        <w:rPr>
+          <w:rFonts w:cstheme="minorBidi" w:hint="cs"/>
+          <w:sz w:val="24"/>
+          <w:szCs w:val="24"/>
+          <w:rtl/>
+          <w:lang w:val="en-US" w:bidi="fa-IR"/>
+        </w:rPr>
+        <w:t xml:space="preserve"> می رویم</w:t>
+      </w:r>
+      <w:r>
+        <w:rPr>
+          <w:rFonts w:cstheme="minorBidi" w:hint="cs"/>
+          <w:sz w:val="24"/>
+          <w:szCs w:val="24"/>
+          <w:rtl/>
+          <w:lang w:val="en-US" w:bidi="fa-IR"/>
+        </w:rPr>
+        <w:t xml:space="preserve">، برای این کار یک </w:t>
+      </w:r>
+      <w:r>
+        <w:rPr>
+          <w:rFonts w:cstheme="minorBidi"/>
+          <w:sz w:val="24"/>
+          <w:szCs w:val="24"/>
+          <w:lang w:val="en-US" w:bidi="fa-IR"/>
+        </w:rPr>
+        <w:t>dup-rec.yaml</w:t>
+      </w:r>
+      <w:r>
+        <w:rPr>
+          <w:rFonts w:cstheme="minorBidi" w:hint="cs"/>
+          <w:sz w:val="24"/>
+          <w:szCs w:val="24"/>
+          <w:rtl/>
+          <w:lang w:val="en-US" w:bidi="fa-IR"/>
+        </w:rPr>
+        <w:t xml:space="preserve"> ایجاد کردیم و جلو رفتیم</w:t>
+      </w:r>
+      <w:r>
+        <w:rPr>
+          <w:rFonts w:cstheme="minorBidi" w:hint="cs"/>
+          <w:sz w:val="24"/>
+          <w:szCs w:val="24"/>
+          <w:rtl/>
+          <w:lang w:val="en-US" w:bidi="fa-IR"/>
+        </w:rPr>
+        <w:t xml:space="preserve"> که مشاهده می شود 21 شدند</w:t>
+      </w:r>
+      <w:r>
+        <w:rPr>
+          <w:rFonts w:cstheme="minorBidi" w:hint="cs"/>
+          <w:sz w:val="24"/>
+          <w:szCs w:val="24"/>
+          <w:rtl/>
+          <w:lang w:val="en-US" w:bidi="fa-IR"/>
+        </w:rPr>
+        <w:t>:</w:t>
+      </w:r>
+    </w:p>
+    <w:p>
+      <w:pPr>
+        <w:bidi/>
+        <w:jc w:val="center"/>
+        <w:rPr>
+          <w:rFonts w:cstheme="minorBidi" w:hint="cs"/>
+          <w:sz w:val="24"/>
+          <w:szCs w:val="24"/>
+          <w:rtl/>
+          <w:lang w:val="en-US" w:bidi="fa-IR"/>
+        </w:rPr>
+      </w:pPr>
+      <w:r>
+        <w:rPr>
+          <w:rFonts w:cstheme="minorBidi" w:hint="cs"/>
+          <w:noProof/>
+          <w:sz w:val="24"/>
+          <w:szCs w:val="24"/>
+          <w:rtl/>
+          <w:lang w:val="fa-IR" w:bidi="fa-IR"/>
+        </w:rPr>
+        <w:drawing>
+          <wp:inline distT="0" distB="0" distL="0" distR="0" wp14:anchorId="5DE96354" wp14:editId="0ED12EAB">
+            <wp:extent cx="6126480" cy="2303976"/>
+            <wp:effectExtent l="0" t="0" r="7620" b="1270"/>
+            <wp:docPr id="328321090" name="Picture 8"/>
+            <wp:cNvGraphicFramePr>
+              <a:graphicFrameLocks xmlns:a="http://schemas.openxmlformats.org/drawingml/2006/main" noChangeAspect="1"/>
+            </wp:cNvGraphicFramePr>
+            <a:graphic xmlns:a="http://schemas.openxmlformats.org/drawingml/2006/main">
+              <a:graphicData uri="http://schemas.openxmlformats.org/drawingml/2006/picture">
+                <pic:pic xmlns:pic="http://schemas.openxmlformats.org/drawingml/2006/picture">
+                  <pic:nvPicPr>
+                    <pic:cNvPr id="328321090" name="Picture 328321090"/>
+                    <pic:cNvPicPr/>
+                  </pic:nvPicPr>
+                  <pic:blipFill>
+                    <a:blip r:embed="rId13">
+                      <a:extLst>
+                        <a:ext uri="{28A0092B-C50C-407E-A947-70E740481C1C}">
+                          <a14:useLocalDpi xmlns:a14="http://schemas.microsoft.com/office/drawing/2010/main" val="0"/>
+                        </a:ext>
+                      </a:extLst>
+                    </a:blip>
+                    <a:stretch>
+                      <a:fillRect/>
+                    </a:stretch>
+                  </pic:blipFill>
+                  <pic:spPr>
+                    <a:xfrm>
+                      <a:off x="0" y="0"/>
+                      <a:ext cx="6126480" cy="2303976"/>
+                    </a:xfrm>
+                    <a:prstGeom prst="rect">
+                      <a:avLst/>
+                    </a:prstGeom>
+                  </pic:spPr>
+                </pic:pic>
+              </a:graphicData>
+            </a:graphic>
+          </wp:inline>
+        </w:drawing>
+      </w:r>
     </w:p>
     <w:p>
       <w:pPr>
@@ -1050,7 +4114,7 @@
         <w:bidi/>
         <w:jc w:val="lowKashida"/>
         <w:rPr>
-          <w:rFonts w:ascii="Arial" w:eastAsia="PT Sans Narrow" w:hAnsi="Arial" w:cs="Arial" w:hint="cs"/>
+          <w:rFonts w:ascii="Arial" w:eastAsia="PT Sans Narrow" w:hAnsi="Arial" w:cs="Arial"/>
           <w:b/>
           <w:bCs/>
           <w:color w:val="FF5E0E"/>
@@ -1391,6 +4455,7 @@
           <w:rFonts w:ascii="Arial" w:hAnsi="Arial" w:cs="Arial"/>
           <w:b w:val="0"/>
           <w:bCs/>
+          <w:rtl/>
         </w:rPr>
       </w:pPr>
       <w:r>
@@ -1400,7 +4465,174 @@
           <w:bCs/>
           <w:rtl/>
         </w:rPr>
-        <w:t xml:space="preserve">لینک های استفاده شده </w:t>
+        <w:lastRenderedPageBreak/>
+        <w:t>لینک های استفاده شده</w:t>
+      </w:r>
+    </w:p>
+    <w:p>
+      <w:pPr>
+        <w:pStyle w:val="Heading1"/>
+        <w:bidi/>
+        <w:rPr>
+          <w:rFonts w:ascii="Arial" w:hAnsi="Arial" w:cs="Arial"/>
+          <w:b w:val="0"/>
+          <w:bCs/>
+          <w:sz w:val="32"/>
+          <w:szCs w:val="32"/>
+          <w:rtl/>
+          <w:lang w:bidi="fa-IR"/>
+        </w:rPr>
+      </w:pPr>
+      <w:r>
+        <w:rPr>
+          <w:rFonts w:ascii="Arial" w:hAnsi="Arial" w:cs="Arial" w:hint="cs"/>
+          <w:b w:val="0"/>
+          <w:bCs/>
+          <w:rtl/>
+        </w:rPr>
+        <w:t>1</w:t>
+      </w:r>
+      <w:r>
+        <w:rPr>
+          <w:rFonts w:ascii="Arial" w:hAnsi="Arial" w:cs="Arial" w:hint="cs"/>
+          <w:b w:val="0"/>
+          <w:bCs/>
+          <w:sz w:val="32"/>
+          <w:szCs w:val="32"/>
+          <w:rtl/>
+        </w:rPr>
+        <w:t xml:space="preserve">. </w:t>
+      </w:r>
+      <w:r>
+        <w:rPr>
+          <w:rFonts w:ascii="Arial" w:hAnsi="Arial" w:cs="Arial" w:hint="cs"/>
+          <w:b w:val="0"/>
+          <w:bCs/>
+          <w:sz w:val="32"/>
+          <w:szCs w:val="32"/>
+          <w:rtl/>
+          <w:lang w:val="en-US" w:bidi="fa-IR"/>
+        </w:rPr>
+        <w:t xml:space="preserve">کانفیگ </w:t>
+      </w:r>
+      <w:r>
+        <w:rPr>
+          <w:rFonts w:ascii="Arial" w:hAnsi="Arial" w:cs="Arial"/>
+          <w:b w:val="0"/>
+          <w:bCs/>
+          <w:sz w:val="32"/>
+          <w:szCs w:val="32"/>
+          <w:lang w:val="en-US" w:bidi="fa-IR"/>
+        </w:rPr>
+        <w:t>kind</w:t>
+      </w:r>
+      <w:r>
+        <w:rPr>
+          <w:rFonts w:ascii="Arial" w:hAnsi="Arial" w:cs="Arial" w:hint="cs"/>
+          <w:b w:val="0"/>
+          <w:bCs/>
+          <w:sz w:val="32"/>
+          <w:szCs w:val="32"/>
+          <w:rtl/>
+          <w:lang w:val="en-US" w:bidi="fa-IR"/>
+        </w:rPr>
+        <w:t xml:space="preserve">: </w:t>
+      </w:r>
+      <w:hyperlink r:id="rId14" w:history="1">
+        <w:r>
+          <w:rPr>
+            <w:rStyle w:val="Hyperlink"/>
+            <w:rFonts w:ascii="Arial" w:hAnsi="Arial" w:cs="Arial"/>
+            <w:b w:val="0"/>
+            <w:bCs/>
+            <w:sz w:val="32"/>
+            <w:szCs w:val="32"/>
+            <w:lang w:val="en-US" w:bidi="fa-IR"/>
+          </w:rPr>
+          <w:t>https://kind.sigs.k8s.io/docs/u</w:t>
+        </w:r>
+        <w:r>
+          <w:rPr>
+            <w:rStyle w:val="Hyperlink"/>
+            <w:rFonts w:ascii="Arial" w:hAnsi="Arial" w:cs="Arial"/>
+            <w:b w:val="0"/>
+            <w:bCs/>
+            <w:sz w:val="32"/>
+            <w:szCs w:val="32"/>
+            <w:lang w:val="en-US" w:bidi="fa-IR"/>
+          </w:rPr>
+          <w:t>s</w:t>
+        </w:r>
+        <w:r>
+          <w:rPr>
+            <w:rStyle w:val="Hyperlink"/>
+            <w:rFonts w:ascii="Arial" w:hAnsi="Arial" w:cs="Arial"/>
+            <w:b w:val="0"/>
+            <w:bCs/>
+            <w:sz w:val="32"/>
+            <w:szCs w:val="32"/>
+            <w:lang w:val="en-US" w:bidi="fa-IR"/>
+          </w:rPr>
+          <w:t>er/configuration</w:t>
+        </w:r>
+        <w:r>
+          <w:rPr>
+            <w:rStyle w:val="Hyperlink"/>
+            <w:rFonts w:ascii="Arial" w:hAnsi="Arial" w:cs="Arial"/>
+            <w:b w:val="0"/>
+            <w:bCs/>
+            <w:sz w:val="32"/>
+            <w:szCs w:val="32"/>
+            <w:rtl/>
+            <w:lang w:val="en-US" w:bidi="fa-IR"/>
+          </w:rPr>
+          <w:t>/</w:t>
+        </w:r>
+      </w:hyperlink>
+      <w:r>
+        <w:rPr>
+          <w:rFonts w:ascii="Arial" w:hAnsi="Arial" w:cs="Arial" w:hint="cs"/>
+          <w:b w:val="0"/>
+          <w:bCs/>
+          <w:sz w:val="32"/>
+          <w:szCs w:val="32"/>
+          <w:rtl/>
+        </w:rPr>
+        <w:t xml:space="preserve"> </w:t>
+      </w:r>
+    </w:p>
+    <w:p>
+      <w:pPr>
+        <w:bidi/>
+        <w:rPr>
+          <w:rFonts w:hint="cs"/>
+          <w:rtl/>
+          <w:lang w:bidi="fa-IR"/>
+        </w:rPr>
+      </w:pPr>
+      <w:r>
+        <w:rPr>
+          <w:rFonts w:ascii="Arial" w:eastAsia="PT Sans Narrow" w:hAnsi="Arial" w:cs="Arial" w:hint="cs"/>
+          <w:bCs/>
+          <w:color w:val="FF5E0E"/>
+          <w:sz w:val="32"/>
+          <w:szCs w:val="32"/>
+          <w:rtl/>
+          <w:lang w:val="en-US" w:bidi="fa-IR"/>
+        </w:rPr>
+        <w:t xml:space="preserve">2. پاسخ به سوالات پرسیده شده: </w:t>
+      </w:r>
+      <w:r>
+        <w:rPr>
+          <w:rFonts w:ascii="Arial" w:eastAsia="PT Sans Narrow" w:hAnsi="Arial" w:cs="Arial" w:hint="cs"/>
+          <w:b/>
+          <w:color w:val="auto"/>
+          <w:sz w:val="28"/>
+          <w:szCs w:val="28"/>
+          <w:rtl/>
+          <w:lang w:val="en-US" w:bidi="fa-IR"/>
+        </w:rPr>
+        <w:t>تمامی لینک های قرار داده شده در صورت پروژه</w:t>
       </w:r>
     </w:p>
     <w:p>
@@ -1513,9 +4745,9 @@
       </w:pPr>
     </w:p>
     <w:sectPr>
-      <w:headerReference w:type="default" r:id="rId7"/>
-      <w:headerReference w:type="first" r:id="rId8"/>
-      <w:footerReference w:type="first" r:id="rId9"/>
+      <w:headerReference w:type="default" r:id="rId15"/>
+      <w:headerReference w:type="first" r:id="rId16"/>
+      <w:footerReference w:type="first" r:id="rId17"/>
       <w:pgSz w:w="12240" w:h="15840"/>
       <w:pgMar w:top="1080" w:right="1440" w:bottom="1080" w:left="1440" w:header="0" w:footer="720" w:gutter="0"/>
       <w:pgNumType w:start="0"/>

</xml_diff>